<commit_message>
Update. 20+ additional surveys included
</commit_message>
<xml_diff>
--- a/Problemas con Historical Data.docx
+++ b/Problemas con Historical Data.docx
@@ -9,13 +9,23 @@
           <w:rStyle w:val="Strong"/>
         </w:rPr>
       </w:pPr>
+      <w:proofErr w:type="spellStart"/>
       <w:r>
         <w:rPr>
           <w:rStyle w:val="Strong"/>
           <w:sz w:val="32"/>
           <w:szCs w:val="32"/>
         </w:rPr>
-        <w:t>Problemas con Historical Data</w:t>
+        <w:t>Problemas</w:t>
+      </w:r>
+      <w:proofErr w:type="spellEnd"/>
+      <w:r>
+        <w:rPr>
+          <w:rStyle w:val="Strong"/>
+          <w:sz w:val="32"/>
+          <w:szCs w:val="32"/>
+        </w:rPr>
+        <w:t xml:space="preserve"> con Historical Data</w:t>
       </w:r>
     </w:p>
     <w:p/>
@@ -31,6 +41,7 @@
           <w:lang w:val="es-CO"/>
         </w:rPr>
       </w:pPr>
+      <w:proofErr w:type="gramStart"/>
       <w:r>
         <w:rPr>
           <w:lang w:val="es-CO"/>
@@ -61,6 +72,7 @@
         </w:rPr>
         <w:t>o LSMS como el resto de los años?</w:t>
       </w:r>
+      <w:proofErr w:type="gramEnd"/>
     </w:p>
     <w:p>
       <w:pPr>
@@ -70,7 +82,7 @@
           <w:lang w:val="es-CO"/>
         </w:rPr>
       </w:pPr>
-      <w:hyperlink r:id="rId5" w:history="1">
+      <w:hyperlink r:id="rId7" w:history="1">
         <w:r>
           <w:rPr>
             <w:rStyle w:val="Hyperlink"/>
@@ -119,7 +131,7 @@
         </w:rPr>
         <w:t xml:space="preserve"> </w:t>
       </w:r>
-      <w:hyperlink r:id="rId6" w:history="1">
+      <w:hyperlink r:id="rId8" w:history="1">
         <w:r>
           <w:rPr>
             <w:rStyle w:val="Hyperlink"/>
@@ -136,7 +148,7 @@
           <w:lang w:val="es-CO"/>
         </w:rPr>
       </w:pPr>
-      <w:hyperlink r:id="rId7" w:history="1">
+      <w:hyperlink r:id="rId9" w:history="1">
         <w:r>
           <w:rPr>
             <w:rStyle w:val="Hyperlink"/>
@@ -183,7 +195,21 @@
         <w:rPr>
           <w:lang w:val="es-CO"/>
         </w:rPr>
-        <w:t xml:space="preserve"> -&gt; los ginis dan </w:t>
+        <w:t xml:space="preserve"> -&gt; los </w:t>
+      </w:r>
+      <w:proofErr w:type="spellStart"/>
+      <w:r>
+        <w:rPr>
+          <w:lang w:val="es-CO"/>
+        </w:rPr>
+        <w:t>ginis</w:t>
+      </w:r>
+      <w:proofErr w:type="spellEnd"/>
+      <w:r>
+        <w:rPr>
+          <w:lang w:val="es-CO"/>
+        </w:rPr>
+        <w:t xml:space="preserve"> dan </w:t>
       </w:r>
       <w:r>
         <w:rPr>
@@ -209,7 +235,25 @@
           <w:bCs/>
           <w:lang w:val="es-CO"/>
         </w:rPr>
-        <w:t>con cohh==1)</w:t>
+        <w:t xml:space="preserve">con </w:t>
+      </w:r>
+      <w:proofErr w:type="spellStart"/>
+      <w:r>
+        <w:rPr>
+          <w:b/>
+          <w:bCs/>
+          <w:lang w:val="es-CO"/>
+        </w:rPr>
+        <w:t>cohh</w:t>
+      </w:r>
+      <w:proofErr w:type="spellEnd"/>
+      <w:r>
+        <w:rPr>
+          <w:b/>
+          <w:bCs/>
+          <w:lang w:val="es-CO"/>
+        </w:rPr>
+        <w:t>==1)</w:t>
       </w:r>
       <w:r>
         <w:rPr>
@@ -260,6 +304,7 @@
                 <w:lang w:val="es-CO"/>
               </w:rPr>
             </w:pPr>
+            <w:proofErr w:type="spellStart"/>
             <w:r>
               <w:rPr>
                 <w:b/>
@@ -268,6 +313,7 @@
               </w:rPr>
               <w:t>Povcalnet</w:t>
             </w:r>
+            <w:proofErr w:type="spellEnd"/>
           </w:p>
         </w:tc>
         <w:tc>
@@ -281,11 +327,19 @@
                 <w:rFonts w:ascii="Calibri" w:hAnsi="Calibri" w:cs="Calibri"/>
               </w:rPr>
             </w:pPr>
+            <w:proofErr w:type="spellStart"/>
             <w:r>
               <w:rPr>
                 <w:rFonts w:ascii="Calibri" w:hAnsi="Calibri" w:cs="Calibri"/>
               </w:rPr>
-              <w:t>PremCopied\Copied_Oct2018</w:t>
+              <w:t>PremCopied</w:t>
+            </w:r>
+            <w:proofErr w:type="spellEnd"/>
+            <w:r>
+              <w:rPr>
+                <w:rFonts w:ascii="Calibri" w:hAnsi="Calibri" w:cs="Calibri"/>
+              </w:rPr>
+              <w:t>\Copied_Oct2018</w:t>
             </w:r>
           </w:p>
         </w:tc>
@@ -904,7 +958,21 @@
         <w:rPr>
           <w:lang w:val="es-CO"/>
         </w:rPr>
-        <w:t>Eliminé los cohh = 0 a</w:t>
+        <w:t xml:space="preserve">Eliminé los </w:t>
+      </w:r>
+      <w:proofErr w:type="spellStart"/>
+      <w:r>
+        <w:rPr>
+          <w:lang w:val="es-CO"/>
+        </w:rPr>
+        <w:t>cohh</w:t>
+      </w:r>
+      <w:proofErr w:type="spellEnd"/>
+      <w:r>
+        <w:rPr>
+          <w:lang w:val="es-CO"/>
+        </w:rPr>
+        <w:t xml:space="preserve"> = 0 a</w:t>
       </w:r>
       <w:r>
         <w:rPr>
@@ -950,7 +1018,43 @@
         <w:rPr>
           <w:lang w:val="es-CO"/>
         </w:rPr>
-        <w:t xml:space="preserve"> -&gt; El Master dice que es ESCVM, Rural -  Povcalnet/pnc_pf dice que es ECASEB, Nacional</w:t>
+        <w:t xml:space="preserve"> -&gt; El Master dice que es ESCVM, Rural </w:t>
+      </w:r>
+      <w:proofErr w:type="gramStart"/>
+      <w:r>
+        <w:rPr>
+          <w:lang w:val="es-CO"/>
+        </w:rPr>
+        <w:t xml:space="preserve">-  </w:t>
+      </w:r>
+      <w:proofErr w:type="spellStart"/>
+      <w:r>
+        <w:rPr>
+          <w:lang w:val="es-CO"/>
+        </w:rPr>
+        <w:t>Povcalnet</w:t>
+      </w:r>
+      <w:proofErr w:type="spellEnd"/>
+      <w:proofErr w:type="gramEnd"/>
+      <w:r>
+        <w:rPr>
+          <w:lang w:val="es-CO"/>
+        </w:rPr>
+        <w:t>/</w:t>
+      </w:r>
+      <w:proofErr w:type="spellStart"/>
+      <w:r>
+        <w:rPr>
+          <w:lang w:val="es-CO"/>
+        </w:rPr>
+        <w:t>pnc_pf</w:t>
+      </w:r>
+      <w:proofErr w:type="spellEnd"/>
+      <w:r>
+        <w:rPr>
+          <w:lang w:val="es-CO"/>
+        </w:rPr>
+        <w:t xml:space="preserve"> dice que es ECASEB, Nacional</w:t>
       </w:r>
     </w:p>
     <w:p>
@@ -1056,7 +1160,21 @@
         <w:rPr>
           <w:lang w:val="es-CO"/>
         </w:rPr>
-        <w:t xml:space="preserve">cambié en el master chart la sigla de HIES a HIESC de 1990 a 2015 para ser consistente con los nombres en </w:t>
+        <w:t xml:space="preserve">cambié en el </w:t>
+      </w:r>
+      <w:proofErr w:type="gramStart"/>
+      <w:r>
+        <w:rPr>
+          <w:lang w:val="es-CO"/>
+        </w:rPr>
+        <w:t>master</w:t>
+      </w:r>
+      <w:proofErr w:type="gramEnd"/>
+      <w:r>
+        <w:rPr>
+          <w:lang w:val="es-CO"/>
+        </w:rPr>
+        <w:t xml:space="preserve"> chart la sigla de HIES a HIESC de 1990 a 2015 para ser consistente con los nombres en </w:t>
       </w:r>
       <w:r>
         <w:rPr>
@@ -1158,12 +1276,42 @@
         </w:rPr>
         <w:t>(</w:t>
       </w:r>
-      <w:r>
-        <w:rPr>
-          <w:lang w:val="es-CO"/>
-        </w:rPr>
-        <w:t>Integrated Household Survey</w:t>
-      </w:r>
+      <w:proofErr w:type="spellStart"/>
+      <w:r>
+        <w:rPr>
+          <w:lang w:val="es-CO"/>
+        </w:rPr>
+        <w:t>Integrated</w:t>
+      </w:r>
+      <w:proofErr w:type="spellEnd"/>
+      <w:r>
+        <w:rPr>
+          <w:lang w:val="es-CO"/>
+        </w:rPr>
+        <w:t xml:space="preserve"> </w:t>
+      </w:r>
+      <w:proofErr w:type="spellStart"/>
+      <w:r>
+        <w:rPr>
+          <w:lang w:val="es-CO"/>
+        </w:rPr>
+        <w:t>Household</w:t>
+      </w:r>
+      <w:proofErr w:type="spellEnd"/>
+      <w:r>
+        <w:rPr>
+          <w:lang w:val="es-CO"/>
+        </w:rPr>
+        <w:t xml:space="preserve"> </w:t>
+      </w:r>
+      <w:proofErr w:type="spellStart"/>
+      <w:r>
+        <w:rPr>
+          <w:lang w:val="es-CO"/>
+        </w:rPr>
+        <w:t>Survey</w:t>
+      </w:r>
+      <w:proofErr w:type="spellEnd"/>
       <w:r>
         <w:rPr>
           <w:lang w:val="es-CO"/>
@@ -1180,13 +1328,41 @@
         <w:rPr>
           <w:lang w:val="es-CO"/>
         </w:rPr>
-        <w:t xml:space="preserve">IHS o HIS?. </w:t>
-      </w:r>
-      <w:r>
-        <w:rPr>
-          <w:lang w:val="es-CO"/>
-        </w:rPr>
-        <w:t>La sigla difiere en Master vs. Vintage folder</w:t>
+        <w:t xml:space="preserve">IHS o </w:t>
+      </w:r>
+      <w:proofErr w:type="gramStart"/>
+      <w:r>
+        <w:rPr>
+          <w:lang w:val="es-CO"/>
+        </w:rPr>
+        <w:t>HIS?.</w:t>
+      </w:r>
+      <w:proofErr w:type="gramEnd"/>
+      <w:r>
+        <w:rPr>
+          <w:lang w:val="es-CO"/>
+        </w:rPr>
+        <w:t xml:space="preserve"> </w:t>
+      </w:r>
+      <w:r>
+        <w:rPr>
+          <w:lang w:val="es-CO"/>
+        </w:rPr>
+        <w:t xml:space="preserve">La sigla difiere en </w:t>
+      </w:r>
+      <w:proofErr w:type="gramStart"/>
+      <w:r>
+        <w:rPr>
+          <w:lang w:val="es-CO"/>
+        </w:rPr>
+        <w:t>Master</w:t>
+      </w:r>
+      <w:proofErr w:type="gramEnd"/>
+      <w:r>
+        <w:rPr>
+          <w:lang w:val="es-CO"/>
+        </w:rPr>
+        <w:t xml:space="preserve"> vs. Vintage folder</w:t>
       </w:r>
       <w:r>
         <w:rPr>
@@ -1250,8 +1426,13 @@
         </w:tabs>
         <w:ind w:left="810"/>
       </w:pPr>
-      <w:r>
-        <w:t>Faltan las bases de 1984, 1987 &amp; 1990</w:t>
+      <w:proofErr w:type="spellStart"/>
+      <w:r>
+        <w:t>Faltan</w:t>
+      </w:r>
+      <w:proofErr w:type="spellEnd"/>
+      <w:r>
+        <w:t xml:space="preserve"> las bases de 1984, 1987 &amp; 1990</w:t>
       </w:r>
     </w:p>
     <w:p>
@@ -1266,6 +1447,7 @@
         </w:tabs>
         <w:ind w:left="810"/>
         <w:rPr>
+          <w:color w:val="538135" w:themeColor="accent6" w:themeShade="BF"/>
           <w:lang w:val="es-CO"/>
         </w:rPr>
       </w:pPr>
@@ -1362,9 +1544,40 @@
       </w:r>
       <w:r>
         <w:rPr>
+          <w:color w:val="0070C0"/>
           <w:lang w:val="es-CO"/>
         </w:rPr>
         <w:t>.</w:t>
+      </w:r>
+      <w:r>
+        <w:rPr>
+          <w:color w:val="0070C0"/>
+          <w:lang w:val="es-CO"/>
+        </w:rPr>
+        <w:t xml:space="preserve"> </w:t>
+      </w:r>
+      <w:r>
+        <w:rPr>
+          <w:color w:val="538135" w:themeColor="accent6" w:themeShade="BF"/>
+          <w:lang w:val="es-CO"/>
+        </w:rPr>
+        <w:t xml:space="preserve">R// </w:t>
+      </w:r>
+      <w:proofErr w:type="spellStart"/>
+      <w:r>
+        <w:rPr>
+          <w:color w:val="538135" w:themeColor="accent6" w:themeShade="BF"/>
+          <w:lang w:val="es-CO"/>
+        </w:rPr>
+        <w:t>its</w:t>
+      </w:r>
+      <w:proofErr w:type="spellEnd"/>
+      <w:r>
+        <w:rPr>
+          <w:color w:val="538135" w:themeColor="accent6" w:themeShade="BF"/>
+          <w:lang w:val="es-CO"/>
+        </w:rPr>
+        <w:t xml:space="preserve"> ok. La distribución NAL es otra y se crea a parte</w:t>
       </w:r>
     </w:p>
     <w:p>
@@ -1379,6 +1592,7 @@
         </w:tabs>
         <w:ind w:left="810"/>
         <w:rPr>
+          <w:color w:val="0070C0"/>
           <w:lang w:val="es-CO"/>
         </w:rPr>
       </w:pPr>
@@ -1394,7 +1608,72 @@
         <w:rPr>
           <w:lang w:val="es-CO"/>
         </w:rPr>
-        <w:t>: En el folder que creé en Vintage, guardamos 1 sola base _HIST.dta? O una por área?</w:t>
+        <w:t xml:space="preserve">: </w:t>
+      </w:r>
+      <w:proofErr w:type="gramStart"/>
+      <w:r>
+        <w:rPr>
+          <w:lang w:val="es-CO"/>
+        </w:rPr>
+        <w:t>En el folder que creé en Vintage, guardamos 1 sola base _</w:t>
+      </w:r>
+      <w:proofErr w:type="spellStart"/>
+      <w:r>
+        <w:rPr>
+          <w:lang w:val="es-CO"/>
+        </w:rPr>
+        <w:t>HIST.dta</w:t>
+      </w:r>
+      <w:proofErr w:type="spellEnd"/>
+      <w:r>
+        <w:rPr>
+          <w:lang w:val="es-CO"/>
+        </w:rPr>
+        <w:t>?</w:t>
+      </w:r>
+      <w:proofErr w:type="gramEnd"/>
+      <w:r>
+        <w:rPr>
+          <w:lang w:val="es-CO"/>
+        </w:rPr>
+        <w:t xml:space="preserve"> </w:t>
+      </w:r>
+      <w:proofErr w:type="gramStart"/>
+      <w:r>
+        <w:rPr>
+          <w:lang w:val="es-CO"/>
+        </w:rPr>
+        <w:t>O una por área?</w:t>
+      </w:r>
+      <w:proofErr w:type="gramEnd"/>
+      <w:r>
+        <w:rPr>
+          <w:lang w:val="es-CO"/>
+        </w:rPr>
+        <w:t xml:space="preserve"> </w:t>
+      </w:r>
+      <w:r>
+        <w:rPr>
+          <w:color w:val="538135" w:themeColor="accent6" w:themeShade="BF"/>
+          <w:lang w:val="es-CO"/>
+        </w:rPr>
+        <w:t xml:space="preserve">R// 1 solo </w:t>
+      </w:r>
+      <w:proofErr w:type="spellStart"/>
+      <w:r>
+        <w:rPr>
+          <w:color w:val="538135" w:themeColor="accent6" w:themeShade="BF"/>
+          <w:lang w:val="es-CO"/>
+        </w:rPr>
+        <w:t>dta</w:t>
+      </w:r>
+      <w:proofErr w:type="spellEnd"/>
+      <w:r>
+        <w:rPr>
+          <w:color w:val="538135" w:themeColor="accent6" w:themeShade="BF"/>
+          <w:lang w:val="es-CO"/>
+        </w:rPr>
+        <w:t>.</w:t>
       </w:r>
     </w:p>
     <w:p>
@@ -1474,7 +1753,23 @@
         <w:rPr>
           <w:lang w:val="es-CO"/>
         </w:rPr>
-        <w:t>1990 estaba en \PremCopied pero el Gini no replica</w:t>
+        <w:t>1990 estaba en \</w:t>
+      </w:r>
+      <w:proofErr w:type="spellStart"/>
+      <w:proofErr w:type="gramStart"/>
+      <w:r>
+        <w:rPr>
+          <w:lang w:val="es-CO"/>
+        </w:rPr>
+        <w:t>PremCopied</w:t>
+      </w:r>
+      <w:proofErr w:type="spellEnd"/>
+      <w:proofErr w:type="gramEnd"/>
+      <w:r>
+        <w:rPr>
+          <w:lang w:val="es-CO"/>
+        </w:rPr>
+        <w:t xml:space="preserve"> pero el Gini no replica</w:t>
       </w:r>
     </w:p>
     <w:p>
@@ -1521,7 +1816,21 @@
         <w:rPr>
           <w:lang w:val="es-CO"/>
         </w:rPr>
-        <w:t>estaban \PremCopied y se guardaron en vintage control.</w:t>
+        <w:t>estaban \</w:t>
+      </w:r>
+      <w:proofErr w:type="spellStart"/>
+      <w:r>
+        <w:rPr>
+          <w:lang w:val="es-CO"/>
+        </w:rPr>
+        <w:t>PremCopied</w:t>
+      </w:r>
+      <w:proofErr w:type="spellEnd"/>
+      <w:r>
+        <w:rPr>
+          <w:lang w:val="es-CO"/>
+        </w:rPr>
+        <w:t xml:space="preserve"> y se guardaron en vintage control.</w:t>
       </w:r>
     </w:p>
     <w:p>
@@ -1554,7 +1863,14 @@
         <w:rPr>
           <w:lang w:val="es-CO"/>
         </w:rPr>
-        <w:t xml:space="preserve">KGZ 1998 -&gt; </w:t>
+        <w:t>KGZ 1998 -</w:t>
+      </w:r>
+      <w:proofErr w:type="gramStart"/>
+      <w:r>
+        <w:rPr>
+          <w:lang w:val="es-CO"/>
+        </w:rPr>
+        <w:t xml:space="preserve">&gt; </w:t>
       </w:r>
       <w:r>
         <w:rPr>
@@ -1566,13 +1882,48 @@
         <w:rPr>
           <w:lang w:val="es-CO"/>
         </w:rPr>
-        <w:t xml:space="preserve">La base guardada en \PremCopied dice que </w:t>
-      </w:r>
-      <w:r>
-        <w:rPr>
-          <w:lang w:val="es-CO"/>
-        </w:rPr>
-        <w:t xml:space="preserve">el welfare </w:t>
+        <w:t>La</w:t>
+      </w:r>
+      <w:proofErr w:type="gramEnd"/>
+      <w:r>
+        <w:rPr>
+          <w:lang w:val="es-CO"/>
+        </w:rPr>
+        <w:t xml:space="preserve"> base guardada en \</w:t>
+      </w:r>
+      <w:proofErr w:type="spellStart"/>
+      <w:r>
+        <w:rPr>
+          <w:lang w:val="es-CO"/>
+        </w:rPr>
+        <w:t>PremCopied</w:t>
+      </w:r>
+      <w:proofErr w:type="spellEnd"/>
+      <w:r>
+        <w:rPr>
+          <w:lang w:val="es-CO"/>
+        </w:rPr>
+        <w:t xml:space="preserve"> dice que </w:t>
+      </w:r>
+      <w:r>
+        <w:rPr>
+          <w:lang w:val="es-CO"/>
+        </w:rPr>
+        <w:t xml:space="preserve">el </w:t>
+      </w:r>
+      <w:proofErr w:type="spellStart"/>
+      <w:r>
+        <w:rPr>
+          <w:lang w:val="es-CO"/>
+        </w:rPr>
+        <w:t>welfare</w:t>
+      </w:r>
+      <w:proofErr w:type="spellEnd"/>
+      <w:r>
+        <w:rPr>
+          <w:lang w:val="es-CO"/>
+        </w:rPr>
+        <w:t xml:space="preserve"> </w:t>
       </w:r>
       <w:r>
         <w:rPr>
@@ -1592,7 +1943,21 @@
         <w:rPr>
           <w:lang w:val="es-CO"/>
         </w:rPr>
-        <w:t xml:space="preserve">, pero povcalnet dice que es </w:t>
+        <w:t xml:space="preserve">, pero </w:t>
+      </w:r>
+      <w:proofErr w:type="spellStart"/>
+      <w:r>
+        <w:rPr>
+          <w:lang w:val="es-CO"/>
+        </w:rPr>
+        <w:t>povcalnet</w:t>
+      </w:r>
+      <w:proofErr w:type="spellEnd"/>
+      <w:r>
+        <w:rPr>
+          <w:lang w:val="es-CO"/>
+        </w:rPr>
+        <w:t xml:space="preserve"> dice que es </w:t>
       </w:r>
       <w:r>
         <w:rPr>
@@ -1639,7 +2004,35 @@
         <w:rPr>
           <w:lang w:val="es-CO"/>
         </w:rPr>
-        <w:t>LAO 1992 -&gt;  La base guardada en \PremCopied no replica el Gini.</w:t>
+        <w:t>LAO 1992 -</w:t>
+      </w:r>
+      <w:proofErr w:type="gramStart"/>
+      <w:r>
+        <w:rPr>
+          <w:lang w:val="es-CO"/>
+        </w:rPr>
+        <w:t>&gt;  La</w:t>
+      </w:r>
+      <w:proofErr w:type="gramEnd"/>
+      <w:r>
+        <w:rPr>
+          <w:lang w:val="es-CO"/>
+        </w:rPr>
+        <w:t xml:space="preserve"> base guardada en \</w:t>
+      </w:r>
+      <w:proofErr w:type="spellStart"/>
+      <w:r>
+        <w:rPr>
+          <w:lang w:val="es-CO"/>
+        </w:rPr>
+        <w:t>PremCopied</w:t>
+      </w:r>
+      <w:proofErr w:type="spellEnd"/>
+      <w:r>
+        <w:rPr>
+          <w:lang w:val="es-CO"/>
+        </w:rPr>
+        <w:t xml:space="preserve"> no replica el Gini.</w:t>
       </w:r>
     </w:p>
     <w:p>
@@ -1679,7 +2072,35 @@
         <w:rPr>
           <w:lang w:val="es-CO"/>
         </w:rPr>
-        <w:t>Las bases guardada en \PremCopied no replica el Gini.</w:t>
+        <w:t xml:space="preserve">Las </w:t>
+      </w:r>
+      <w:proofErr w:type="gramStart"/>
+      <w:r>
+        <w:rPr>
+          <w:lang w:val="es-CO"/>
+        </w:rPr>
+        <w:t>bases guardada</w:t>
+      </w:r>
+      <w:proofErr w:type="gramEnd"/>
+      <w:r>
+        <w:rPr>
+          <w:lang w:val="es-CO"/>
+        </w:rPr>
+        <w:t xml:space="preserve"> en \</w:t>
+      </w:r>
+      <w:proofErr w:type="spellStart"/>
+      <w:r>
+        <w:rPr>
+          <w:lang w:val="es-CO"/>
+        </w:rPr>
+        <w:t>PremCopied</w:t>
+      </w:r>
+      <w:proofErr w:type="spellEnd"/>
+      <w:r>
+        <w:rPr>
+          <w:lang w:val="es-CO"/>
+        </w:rPr>
+        <w:t xml:space="preserve"> no replica el Gini.</w:t>
       </w:r>
     </w:p>
     <w:p>
@@ -1743,7 +2164,49 @@
         <w:rPr>
           <w:lang w:val="es-CO"/>
         </w:rPr>
-        <w:t>LVA 1998 -&gt; el dta de 1998 en \PremCopied tenía year=1997, pero los estimados corresponden al 98</w:t>
+        <w:t xml:space="preserve">LVA 1998 -&gt; el </w:t>
+      </w:r>
+      <w:proofErr w:type="spellStart"/>
+      <w:r>
+        <w:rPr>
+          <w:lang w:val="es-CO"/>
+        </w:rPr>
+        <w:t>dta</w:t>
+      </w:r>
+      <w:proofErr w:type="spellEnd"/>
+      <w:r>
+        <w:rPr>
+          <w:lang w:val="es-CO"/>
+        </w:rPr>
+        <w:t xml:space="preserve"> de 1998 en \</w:t>
+      </w:r>
+      <w:proofErr w:type="spellStart"/>
+      <w:r>
+        <w:rPr>
+          <w:lang w:val="es-CO"/>
+        </w:rPr>
+        <w:t>PremCopied</w:t>
+      </w:r>
+      <w:proofErr w:type="spellEnd"/>
+      <w:r>
+        <w:rPr>
+          <w:lang w:val="es-CO"/>
+        </w:rPr>
+        <w:t xml:space="preserve"> tenía </w:t>
+      </w:r>
+      <w:proofErr w:type="spellStart"/>
+      <w:r>
+        <w:rPr>
+          <w:lang w:val="es-CO"/>
+        </w:rPr>
+        <w:t>year</w:t>
+      </w:r>
+      <w:proofErr w:type="spellEnd"/>
+      <w:r>
+        <w:rPr>
+          <w:lang w:val="es-CO"/>
+        </w:rPr>
+        <w:t>=1997, pero los estimados corresponden al 98</w:t>
       </w:r>
       <w:r>
         <w:rPr>
@@ -1805,14 +2268,30 @@
         <w:rPr>
           <w:lang w:val="es-CO"/>
         </w:rPr>
-        <w:t>1984 es definitivamente Ingreso. Hay que cambiar en el Master</w:t>
-      </w:r>
-      <w:r>
-        <w:rPr>
-          <w:lang w:val="es-CO"/>
-        </w:rPr>
-        <w:t>, povcalnet</w:t>
-      </w:r>
+        <w:t xml:space="preserve">1984 es definitivamente Ingreso. Hay que cambiar en el </w:t>
+      </w:r>
+      <w:proofErr w:type="gramStart"/>
+      <w:r>
+        <w:rPr>
+          <w:lang w:val="es-CO"/>
+        </w:rPr>
+        <w:t>Master</w:t>
+      </w:r>
+      <w:proofErr w:type="gramEnd"/>
+      <w:r>
+        <w:rPr>
+          <w:lang w:val="es-CO"/>
+        </w:rPr>
+        <w:t xml:space="preserve">, </w:t>
+      </w:r>
+      <w:proofErr w:type="spellStart"/>
+      <w:r>
+        <w:rPr>
+          <w:lang w:val="es-CO"/>
+        </w:rPr>
+        <w:t>povcalnet</w:t>
+      </w:r>
+      <w:proofErr w:type="spellEnd"/>
       <w:r>
         <w:rPr>
           <w:lang w:val="es-CO"/>
@@ -1850,8 +2329,16 @@
         <w:rPr>
           <w:lang w:val="es-CO"/>
         </w:rPr>
-        <w:t>La variable hhid</w:t>
-      </w:r>
+        <w:t xml:space="preserve">La variable </w:t>
+      </w:r>
+      <w:proofErr w:type="spellStart"/>
+      <w:r>
+        <w:rPr>
+          <w:lang w:val="es-CO"/>
+        </w:rPr>
+        <w:t>hhid</w:t>
+      </w:r>
+      <w:proofErr w:type="spellEnd"/>
       <w:r>
         <w:rPr>
           <w:lang w:val="es-CO"/>
@@ -1862,7 +2349,43 @@
         <w:rPr>
           <w:lang w:val="es-CO"/>
         </w:rPr>
-        <w:t xml:space="preserve"> es la raw en str, pero habría que transformarla</w:t>
+        <w:t xml:space="preserve"> es la raw en </w:t>
+      </w:r>
+      <w:proofErr w:type="spellStart"/>
+      <w:r>
+        <w:rPr>
+          <w:lang w:val="es-CO"/>
+        </w:rPr>
+        <w:t>str</w:t>
+      </w:r>
+      <w:proofErr w:type="spellEnd"/>
+      <w:r>
+        <w:rPr>
+          <w:lang w:val="es-CO"/>
+        </w:rPr>
+        <w:t>, pero habría que transformarla</w:t>
+      </w:r>
+    </w:p>
+    <w:p>
+      <w:pPr>
+        <w:pStyle w:val="NoSpacing"/>
+        <w:numPr>
+          <w:ilvl w:val="1"/>
+          <w:numId w:val="9"/>
+        </w:numPr>
+        <w:tabs>
+          <w:tab w:val="left" w:pos="450"/>
+        </w:tabs>
+        <w:rPr>
+          <w:lang w:val="es-CO"/>
+        </w:rPr>
+      </w:pPr>
+      <w:r>
+        <w:rPr>
+          <w:color w:val="538135" w:themeColor="accent6" w:themeShade="BF"/>
+          <w:lang w:val="es-CO"/>
+        </w:rPr>
+        <w:t xml:space="preserve">R// se guardó la última versión de MEX 84 bajada del NSO como v02. </w:t>
       </w:r>
     </w:p>
     <w:p>
@@ -1916,7 +2439,35 @@
         <w:rPr>
           <w:lang w:val="es-CO"/>
         </w:rPr>
-        <w:t>2009 no aparece como diferencia entre povcalnet &amp; dwb, pero no hay folder para este año en Vintage.</w:t>
+        <w:t xml:space="preserve">2009 no aparece como diferencia entre </w:t>
+      </w:r>
+      <w:proofErr w:type="spellStart"/>
+      <w:r>
+        <w:rPr>
+          <w:lang w:val="es-CO"/>
+        </w:rPr>
+        <w:t>povcalnet</w:t>
+      </w:r>
+      <w:proofErr w:type="spellEnd"/>
+      <w:r>
+        <w:rPr>
+          <w:lang w:val="es-CO"/>
+        </w:rPr>
+        <w:t xml:space="preserve"> &amp; </w:t>
+      </w:r>
+      <w:proofErr w:type="spellStart"/>
+      <w:r>
+        <w:rPr>
+          <w:lang w:val="es-CO"/>
+        </w:rPr>
+        <w:t>dwb</w:t>
+      </w:r>
+      <w:proofErr w:type="spellEnd"/>
+      <w:r>
+        <w:rPr>
+          <w:lang w:val="es-CO"/>
+        </w:rPr>
+        <w:t>, pero no hay folder para este año en Vintage.</w:t>
       </w:r>
     </w:p>
     <w:p>
@@ -1970,7 +2521,21 @@
         <w:rPr>
           <w:lang w:val="es-CO"/>
         </w:rPr>
-        <w:t xml:space="preserve"> coverage </w:t>
+        <w:t xml:space="preserve"> </w:t>
+      </w:r>
+      <w:proofErr w:type="spellStart"/>
+      <w:r>
+        <w:rPr>
+          <w:lang w:val="es-CO"/>
+        </w:rPr>
+        <w:t>coverage</w:t>
+      </w:r>
+      <w:proofErr w:type="spellEnd"/>
+      <w:r>
+        <w:rPr>
+          <w:lang w:val="es-CO"/>
+        </w:rPr>
+        <w:t xml:space="preserve"> </w:t>
       </w:r>
       <w:r>
         <w:rPr>
@@ -1984,6 +2549,7 @@
         </w:rPr>
         <w:t xml:space="preserve">en el </w:t>
       </w:r>
+      <w:proofErr w:type="gramStart"/>
       <w:r>
         <w:rPr>
           <w:u w:val="single"/>
@@ -1991,19 +2557,56 @@
         </w:rPr>
         <w:t>master</w:t>
       </w:r>
+      <w:proofErr w:type="gramEnd"/>
       <w:r>
         <w:rPr>
           <w:lang w:val="es-CO"/>
         </w:rPr>
         <w:t xml:space="preserve"> </w:t>
       </w:r>
-      <w:r>
-        <w:rPr>
-          <w:lang w:val="es-CO"/>
-        </w:rPr>
-        <w:t>surveyinfo sheet. En Povcalnet web también aparece mal (</w:t>
-      </w:r>
-      <w:hyperlink r:id="rId8" w:anchor="3" w:history="1">
+      <w:proofErr w:type="spellStart"/>
+      <w:r>
+        <w:rPr>
+          <w:lang w:val="es-CO"/>
+        </w:rPr>
+        <w:t>surveyinfo</w:t>
+      </w:r>
+      <w:proofErr w:type="spellEnd"/>
+      <w:r>
+        <w:rPr>
+          <w:lang w:val="es-CO"/>
+        </w:rPr>
+        <w:t xml:space="preserve"> </w:t>
+      </w:r>
+      <w:proofErr w:type="spellStart"/>
+      <w:r>
+        <w:rPr>
+          <w:lang w:val="es-CO"/>
+        </w:rPr>
+        <w:t>sheet</w:t>
+      </w:r>
+      <w:proofErr w:type="spellEnd"/>
+      <w:r>
+        <w:rPr>
+          <w:lang w:val="es-CO"/>
+        </w:rPr>
+        <w:t xml:space="preserve">. En </w:t>
+      </w:r>
+      <w:proofErr w:type="spellStart"/>
+      <w:r>
+        <w:rPr>
+          <w:lang w:val="es-CO"/>
+        </w:rPr>
+        <w:t>Povcalnet</w:t>
+      </w:r>
+      <w:proofErr w:type="spellEnd"/>
+      <w:r>
+        <w:rPr>
+          <w:lang w:val="es-CO"/>
+        </w:rPr>
+        <w:t xml:space="preserve"> web también aparece mal (</w:t>
+      </w:r>
+      <w:hyperlink r:id="rId10" w:anchor="3" w:history="1">
         <w:r>
           <w:rPr>
             <w:rStyle w:val="Hyperlink"/>
@@ -2016,19 +2619,41 @@
         <w:rPr>
           <w:lang w:val="es-CO"/>
         </w:rPr>
-        <w:t>).  Pero p</w:t>
-      </w:r>
-      <w:r>
-        <w:rPr>
-          <w:lang w:val="es-CO"/>
-        </w:rPr>
-        <w:t xml:space="preserve">ovcalnet </w:t>
-      </w:r>
-      <w:r>
-        <w:rPr>
-          <w:lang w:val="es-CO"/>
-        </w:rPr>
-        <w:t xml:space="preserve">command </w:t>
+        <w:t xml:space="preserve">).  Pero </w:t>
+      </w:r>
+      <w:proofErr w:type="spellStart"/>
+      <w:r>
+        <w:rPr>
+          <w:lang w:val="es-CO"/>
+        </w:rPr>
+        <w:t>p</w:t>
+      </w:r>
+      <w:r>
+        <w:rPr>
+          <w:lang w:val="es-CO"/>
+        </w:rPr>
+        <w:t>ovcalnet</w:t>
+      </w:r>
+      <w:proofErr w:type="spellEnd"/>
+      <w:r>
+        <w:rPr>
+          <w:lang w:val="es-CO"/>
+        </w:rPr>
+        <w:t xml:space="preserve"> </w:t>
+      </w:r>
+      <w:proofErr w:type="spellStart"/>
+      <w:r>
+        <w:rPr>
+          <w:lang w:val="es-CO"/>
+        </w:rPr>
+        <w:t>command</w:t>
+      </w:r>
+      <w:proofErr w:type="spellEnd"/>
+      <w:r>
+        <w:rPr>
+          <w:lang w:val="es-CO"/>
+        </w:rPr>
+        <w:t xml:space="preserve"> </w:t>
       </w:r>
       <w:r>
         <w:rPr>
@@ -2040,27 +2665,83 @@
         <w:rPr>
           <w:lang w:val="es-CO"/>
         </w:rPr>
-        <w:t xml:space="preserve"> (9700 hhs)</w:t>
-      </w:r>
-      <w:r>
-        <w:rPr>
-          <w:lang w:val="es-CO"/>
-        </w:rPr>
-        <w:t xml:space="preserve">. El dta </w:t>
-      </w:r>
-      <w:r>
-        <w:rPr>
-          <w:lang w:val="es-CO"/>
-        </w:rPr>
-        <w:t xml:space="preserve">en el folder de Prem también </w:t>
-      </w:r>
-      <w:r>
-        <w:rPr>
-          <w:lang w:val="es-CO"/>
-        </w:rPr>
-        <w:t xml:space="preserve">tiene valores 1 y 0 en variable urban. </w:t>
-      </w:r>
-      <w:hyperlink r:id="rId9" w:history="1">
+        <w:t xml:space="preserve"> (9700 </w:t>
+      </w:r>
+      <w:proofErr w:type="spellStart"/>
+      <w:r>
+        <w:rPr>
+          <w:lang w:val="es-CO"/>
+        </w:rPr>
+        <w:t>hhs</w:t>
+      </w:r>
+      <w:proofErr w:type="spellEnd"/>
+      <w:r>
+        <w:rPr>
+          <w:lang w:val="es-CO"/>
+        </w:rPr>
+        <w:t>)</w:t>
+      </w:r>
+      <w:r>
+        <w:rPr>
+          <w:lang w:val="es-CO"/>
+        </w:rPr>
+        <w:t xml:space="preserve">. El </w:t>
+      </w:r>
+      <w:proofErr w:type="spellStart"/>
+      <w:r>
+        <w:rPr>
+          <w:lang w:val="es-CO"/>
+        </w:rPr>
+        <w:t>dta</w:t>
+      </w:r>
+      <w:proofErr w:type="spellEnd"/>
+      <w:r>
+        <w:rPr>
+          <w:lang w:val="es-CO"/>
+        </w:rPr>
+        <w:t xml:space="preserve"> </w:t>
+      </w:r>
+      <w:r>
+        <w:rPr>
+          <w:lang w:val="es-CO"/>
+        </w:rPr>
+        <w:t xml:space="preserve">en el folder de </w:t>
+      </w:r>
+      <w:proofErr w:type="spellStart"/>
+      <w:r>
+        <w:rPr>
+          <w:lang w:val="es-CO"/>
+        </w:rPr>
+        <w:t>Prem</w:t>
+      </w:r>
+      <w:proofErr w:type="spellEnd"/>
+      <w:r>
+        <w:rPr>
+          <w:lang w:val="es-CO"/>
+        </w:rPr>
+        <w:t xml:space="preserve"> también </w:t>
+      </w:r>
+      <w:r>
+        <w:rPr>
+          <w:lang w:val="es-CO"/>
+        </w:rPr>
+        <w:t xml:space="preserve">tiene valores 1 y 0 en variable </w:t>
+      </w:r>
+      <w:proofErr w:type="spellStart"/>
+      <w:r>
+        <w:rPr>
+          <w:lang w:val="es-CO"/>
+        </w:rPr>
+        <w:t>urban</w:t>
+      </w:r>
+      <w:proofErr w:type="spellEnd"/>
+      <w:r>
+        <w:rPr>
+          <w:lang w:val="es-CO"/>
+        </w:rPr>
+        <w:t xml:space="preserve">. </w:t>
+      </w:r>
+      <w:hyperlink r:id="rId11" w:history="1">
         <w:r>
           <w:rPr>
             <w:rStyle w:val="Hyperlink"/>
@@ -2110,7 +2791,21 @@
         <w:rPr>
           <w:lang w:val="es-CO"/>
         </w:rPr>
-        <w:t>Los años y siglas de la encuesta en Vintage control son inconsistentes con lo que hay en povcalnet (HIS 2009, 12, 14, 16 vs. HIBAS 2008, 11, 13, 15).</w:t>
+        <w:t xml:space="preserve">Los años y siglas de la encuesta en Vintage control son inconsistentes con lo que hay en </w:t>
+      </w:r>
+      <w:proofErr w:type="spellStart"/>
+      <w:r>
+        <w:rPr>
+          <w:lang w:val="es-CO"/>
+        </w:rPr>
+        <w:t>povcalnet</w:t>
+      </w:r>
+      <w:proofErr w:type="spellEnd"/>
+      <w:r>
+        <w:rPr>
+          <w:lang w:val="es-CO"/>
+        </w:rPr>
+        <w:t xml:space="preserve"> (HIS 2009, 12, 14, 16 vs. HIBAS 2008, 11, 13, 15).</w:t>
       </w:r>
     </w:p>
     <w:p>
@@ -2151,16 +2846,34 @@
         </w:tabs>
       </w:pPr>
       <w:r>
-        <w:t>1992 -&gt; original dta had year</w:t>
+        <w:t xml:space="preserve">1992 -&gt; original </w:t>
+      </w:r>
+      <w:proofErr w:type="spellStart"/>
+      <w:r>
+        <w:t>dta</w:t>
+      </w:r>
+      <w:proofErr w:type="spellEnd"/>
+      <w:r>
+        <w:t xml:space="preserve"> had year</w:t>
       </w:r>
       <w:r>
         <w:t xml:space="preserve">=1992.5, but </w:t>
       </w:r>
+      <w:proofErr w:type="spellStart"/>
       <w:r>
         <w:t>povcalnet</w:t>
       </w:r>
-      <w:r>
-        <w:t xml:space="preserve"> has year &amp; datayear as 1992</w:t>
+      <w:proofErr w:type="spellEnd"/>
+      <w:r>
+        <w:t xml:space="preserve"> has year &amp; </w:t>
+      </w:r>
+      <w:proofErr w:type="spellStart"/>
+      <w:r>
+        <w:t>datayear</w:t>
+      </w:r>
+      <w:proofErr w:type="spellEnd"/>
+      <w:r>
+        <w:t xml:space="preserve"> as 1992</w:t>
       </w:r>
       <w:r>
         <w:t xml:space="preserve"> only.</w:t>
@@ -2178,7 +2891,15 @@
         </w:tabs>
       </w:pPr>
       <w:r>
-        <w:t>1996-&gt; all records indicate that is National, and Gini replicates well, but 100% of obs are rural.</w:t>
+        <w:t xml:space="preserve">1996-&gt; all records indicate that is National, and Gini replicates well, but 100% of </w:t>
+      </w:r>
+      <w:proofErr w:type="spellStart"/>
+      <w:r>
+        <w:t>obs</w:t>
+      </w:r>
+      <w:proofErr w:type="spellEnd"/>
+      <w:r>
+        <w:t xml:space="preserve"> are rural.</w:t>
       </w:r>
     </w:p>
     <w:p>
@@ -2217,7 +2938,21 @@
         <w:rPr>
           <w:lang w:val="es-CO"/>
         </w:rPr>
-        <w:t xml:space="preserve">El dta en </w:t>
+        <w:t xml:space="preserve">El </w:t>
+      </w:r>
+      <w:proofErr w:type="spellStart"/>
+      <w:r>
+        <w:rPr>
+          <w:lang w:val="es-CO"/>
+        </w:rPr>
+        <w:t>dta</w:t>
+      </w:r>
+      <w:proofErr w:type="spellEnd"/>
+      <w:r>
+        <w:rPr>
+          <w:lang w:val="es-CO"/>
+        </w:rPr>
+        <w:t xml:space="preserve"> en </w:t>
       </w:r>
       <w:r>
         <w:rPr>
@@ -2225,11 +2960,19 @@
         </w:rPr>
         <w:t>\</w:t>
       </w:r>
-      <w:r>
-        <w:rPr>
-          <w:lang w:val="es-CO"/>
-        </w:rPr>
-        <w:t xml:space="preserve">PremCopied no replica el Gini. </w:t>
+      <w:proofErr w:type="spellStart"/>
+      <w:r>
+        <w:rPr>
+          <w:lang w:val="es-CO"/>
+        </w:rPr>
+        <w:t>PremCopied</w:t>
+      </w:r>
+      <w:proofErr w:type="spellEnd"/>
+      <w:r>
+        <w:rPr>
+          <w:lang w:val="es-CO"/>
+        </w:rPr>
+        <w:t xml:space="preserve"> no replica el Gini. </w:t>
       </w:r>
       <w:r>
         <w:rPr>
@@ -2247,7 +2990,21 @@
         <w:rPr>
           <w:lang w:val="es-CO"/>
         </w:rPr>
-        <w:t xml:space="preserve"> dta que re</w:t>
+        <w:t xml:space="preserve"> </w:t>
+      </w:r>
+      <w:proofErr w:type="spellStart"/>
+      <w:r>
+        <w:rPr>
+          <w:lang w:val="es-CO"/>
+        </w:rPr>
+        <w:t>dta</w:t>
+      </w:r>
+      <w:proofErr w:type="spellEnd"/>
+      <w:r>
+        <w:rPr>
+          <w:lang w:val="es-CO"/>
+        </w:rPr>
+        <w:t xml:space="preserve"> que re</w:t>
       </w:r>
       <w:r>
         <w:rPr>
@@ -2261,7 +3018,43 @@
           <w:bCs/>
           <w:lang w:val="es-CO"/>
         </w:rPr>
-        <w:t>P:\Documentation\Surveys\SUR</w:t>
+        <w:t>P:\</w:t>
+      </w:r>
+      <w:proofErr w:type="spellStart"/>
+      <w:r>
+        <w:rPr>
+          <w:b/>
+          <w:bCs/>
+          <w:lang w:val="es-CO"/>
+        </w:rPr>
+        <w:t>Documentation</w:t>
+      </w:r>
+      <w:proofErr w:type="spellEnd"/>
+      <w:r>
+        <w:rPr>
+          <w:b/>
+          <w:bCs/>
+          <w:lang w:val="es-CO"/>
+        </w:rPr>
+        <w:t>\</w:t>
+      </w:r>
+      <w:proofErr w:type="spellStart"/>
+      <w:r>
+        <w:rPr>
+          <w:b/>
+          <w:bCs/>
+          <w:lang w:val="es-CO"/>
+        </w:rPr>
+        <w:t>Surveys</w:t>
+      </w:r>
+      <w:proofErr w:type="spellEnd"/>
+      <w:r>
+        <w:rPr>
+          <w:b/>
+          <w:bCs/>
+          <w:lang w:val="es-CO"/>
+        </w:rPr>
+        <w:t>\SUR</w:t>
       </w:r>
       <w:r>
         <w:rPr>
@@ -2329,7 +3122,55 @@
           <w:color w:val="FF0000"/>
           <w:lang w:val="es-CO"/>
         </w:rPr>
-        <w:t>Hay varias encuestas cuyo peso (weight) es igual al hhsize: Ej: SUR 1999</w:t>
+        <w:t>Hay varias encuestas cuyo peso (</w:t>
+      </w:r>
+      <w:proofErr w:type="spellStart"/>
+      <w:r>
+        <w:rPr>
+          <w:color w:val="FF0000"/>
+          <w:lang w:val="es-CO"/>
+        </w:rPr>
+        <w:t>weight</w:t>
+      </w:r>
+      <w:proofErr w:type="spellEnd"/>
+      <w:r>
+        <w:rPr>
+          <w:color w:val="FF0000"/>
+          <w:lang w:val="es-CO"/>
+        </w:rPr>
+        <w:t xml:space="preserve">) es igual al </w:t>
+      </w:r>
+      <w:proofErr w:type="spellStart"/>
+      <w:r>
+        <w:rPr>
+          <w:color w:val="FF0000"/>
+          <w:lang w:val="es-CO"/>
+        </w:rPr>
+        <w:t>hhsize</w:t>
+      </w:r>
+      <w:proofErr w:type="spellEnd"/>
+      <w:r>
+        <w:rPr>
+          <w:color w:val="FF0000"/>
+          <w:lang w:val="es-CO"/>
+        </w:rPr>
+        <w:t xml:space="preserve">: </w:t>
+      </w:r>
+      <w:proofErr w:type="spellStart"/>
+      <w:r>
+        <w:rPr>
+          <w:color w:val="FF0000"/>
+          <w:lang w:val="es-CO"/>
+        </w:rPr>
+        <w:t>Ej</w:t>
+      </w:r>
+      <w:proofErr w:type="spellEnd"/>
+      <w:r>
+        <w:rPr>
+          <w:color w:val="FF0000"/>
+          <w:lang w:val="es-CO"/>
+        </w:rPr>
+        <w:t>: SUR 1999</w:t>
       </w:r>
       <w:r>
         <w:rPr>
@@ -2399,16 +3240,40 @@
           <w:color w:val="000000" w:themeColor="text1"/>
           <w:lang w:val="es-CO"/>
         </w:rPr>
-        <w:t>SCY 1999:  Registros indican que la cobertura es nacional, pero 100% de las observaciones en urban son 0.</w:t>
-      </w:r>
-    </w:p>
-    <w:p>
-      <w:pPr>
+        <w:lastRenderedPageBreak/>
+        <w:t xml:space="preserve">SCY 1999:  Registros indican que la cobertura es nacional, pero 100% de las observaciones en </w:t>
+      </w:r>
+      <w:proofErr w:type="spellStart"/>
+      <w:r>
         <w:rPr>
           <w:color w:val="000000" w:themeColor="text1"/>
           <w:lang w:val="es-CO"/>
         </w:rPr>
-      </w:pPr>
+        <w:t>urban</w:t>
+      </w:r>
+      <w:proofErr w:type="spellEnd"/>
+      <w:r>
+        <w:rPr>
+          <w:color w:val="000000" w:themeColor="text1"/>
+          <w:lang w:val="es-CO"/>
+        </w:rPr>
+        <w:t xml:space="preserve"> son 0.</w:t>
+      </w:r>
+    </w:p>
+    <w:p>
+      <w:pPr>
+        <w:pStyle w:val="NoSpacing"/>
+        <w:tabs>
+          <w:tab w:val="left" w:pos="450"/>
+        </w:tabs>
+        <w:ind w:left="360"/>
+        <w:rPr>
+          <w:color w:val="000000" w:themeColor="text1"/>
+          <w:lang w:val="es-CO"/>
+        </w:rPr>
+      </w:pPr>
+      <w:bookmarkStart w:id="0" w:name="_GoBack"/>
+      <w:bookmarkEnd w:id="0"/>
     </w:p>
     <w:p>
       <w:pPr>
@@ -2430,27 +3295,84 @@
           <w:color w:val="000000" w:themeColor="text1"/>
           <w:lang w:val="es-CO"/>
         </w:rPr>
-        <w:t xml:space="preserve">VEN -&gt; ninguna de las bases en /PremCopied replica. </w:t>
-      </w:r>
+        <w:t>VEN -&gt; ninguna de las bases en /</w:t>
+      </w:r>
+      <w:proofErr w:type="spellStart"/>
       <w:r>
         <w:rPr>
           <w:color w:val="000000" w:themeColor="text1"/>
           <w:lang w:val="es-CO"/>
         </w:rPr>
-        <w:t>La data está claramente a  ni</w:t>
-      </w:r>
+        <w:t>PremCopied</w:t>
+      </w:r>
+      <w:proofErr w:type="spellEnd"/>
       <w:r>
         <w:rPr>
           <w:color w:val="000000" w:themeColor="text1"/>
           <w:lang w:val="es-CO"/>
         </w:rPr>
-        <w:t>vel individual, pero la variable hhid está mal (aparece un hh</w:t>
+        <w:t xml:space="preserve"> replica. </w:t>
       </w:r>
       <w:r>
         <w:rPr>
           <w:color w:val="000000" w:themeColor="text1"/>
           <w:lang w:val="es-CO"/>
         </w:rPr>
+        <w:t xml:space="preserve">La data está claramente </w:t>
+      </w:r>
+      <w:proofErr w:type="gramStart"/>
+      <w:r>
+        <w:rPr>
+          <w:color w:val="000000" w:themeColor="text1"/>
+          <w:lang w:val="es-CO"/>
+        </w:rPr>
+        <w:t>a  ni</w:t>
+      </w:r>
+      <w:r>
+        <w:rPr>
+          <w:color w:val="000000" w:themeColor="text1"/>
+          <w:lang w:val="es-CO"/>
+        </w:rPr>
+        <w:t>vel</w:t>
+      </w:r>
+      <w:proofErr w:type="gramEnd"/>
+      <w:r>
+        <w:rPr>
+          <w:color w:val="000000" w:themeColor="text1"/>
+          <w:lang w:val="es-CO"/>
+        </w:rPr>
+        <w:t xml:space="preserve"> individual, pero la variable </w:t>
+      </w:r>
+      <w:proofErr w:type="spellStart"/>
+      <w:r>
+        <w:rPr>
+          <w:color w:val="000000" w:themeColor="text1"/>
+          <w:lang w:val="es-CO"/>
+        </w:rPr>
+        <w:t>hhid</w:t>
+      </w:r>
+      <w:proofErr w:type="spellEnd"/>
+      <w:r>
+        <w:rPr>
+          <w:color w:val="000000" w:themeColor="text1"/>
+          <w:lang w:val="es-CO"/>
+        </w:rPr>
+        <w:t xml:space="preserve"> está mal (aparece un </w:t>
+      </w:r>
+      <w:proofErr w:type="spellStart"/>
+      <w:r>
+        <w:rPr>
+          <w:color w:val="000000" w:themeColor="text1"/>
+          <w:lang w:val="es-CO"/>
+        </w:rPr>
+        <w:t>hh</w:t>
+      </w:r>
+      <w:proofErr w:type="spellEnd"/>
+      <w:r>
+        <w:rPr>
+          <w:color w:val="000000" w:themeColor="text1"/>
+          <w:lang w:val="es-CO"/>
+        </w:rPr>
         <w:t xml:space="preserve"> id</w:t>
       </w:r>
       <w:r>
@@ -2463,9 +3385,232 @@
     </w:p>
     <w:p>
       <w:pPr>
-        <w:pStyle w:val="ListParagraph"/>
-        <w:rPr>
-          <w:color w:val="000000" w:themeColor="text1"/>
+        <w:pStyle w:val="NoSpacing"/>
+        <w:numPr>
+          <w:ilvl w:val="1"/>
+          <w:numId w:val="11"/>
+        </w:numPr>
+        <w:tabs>
+          <w:tab w:val="left" w:pos="450"/>
+        </w:tabs>
+        <w:rPr>
+          <w:color w:val="FF0000"/>
+          <w:lang w:val="es-CO"/>
+        </w:rPr>
+      </w:pPr>
+      <w:r>
+        <w:rPr>
+          <w:color w:val="FF0000"/>
+          <w:lang w:val="es-CO"/>
+        </w:rPr>
+        <w:t>5/24: Las encontré todas en P:\Kihoon\Handover\Data\LAC\DS\SEDLAC-Total</w:t>
+      </w:r>
+    </w:p>
+    <w:p>
+      <w:pPr>
+        <w:pStyle w:val="NoSpacing"/>
+        <w:tabs>
+          <w:tab w:val="left" w:pos="450"/>
+        </w:tabs>
+        <w:ind w:left="1080"/>
+        <w:rPr>
+          <w:color w:val="FF0000"/>
+          <w:lang w:val="es-CO"/>
+        </w:rPr>
+      </w:pPr>
+      <w:r>
+        <w:rPr>
+          <w:color w:val="FF0000"/>
+          <w:lang w:val="es-CO"/>
+        </w:rPr>
+        <w:t xml:space="preserve">Los </w:t>
+      </w:r>
+      <w:proofErr w:type="spellStart"/>
+      <w:r>
+        <w:rPr>
+          <w:color w:val="FF0000"/>
+          <w:lang w:val="es-CO"/>
+        </w:rPr>
+        <w:t>ginis</w:t>
+      </w:r>
+      <w:proofErr w:type="spellEnd"/>
+      <w:r>
+        <w:rPr>
+          <w:color w:val="FF0000"/>
+          <w:lang w:val="es-CO"/>
+        </w:rPr>
+        <w:t xml:space="preserve"> </w:t>
+      </w:r>
+      <w:proofErr w:type="gramStart"/>
+      <w:r>
+        <w:rPr>
+          <w:color w:val="FF0000"/>
+          <w:lang w:val="es-CO"/>
+        </w:rPr>
+        <w:t>replican</w:t>
+      </w:r>
+      <w:proofErr w:type="gramEnd"/>
+      <w:r>
+        <w:rPr>
+          <w:color w:val="FF0000"/>
+          <w:lang w:val="es-CO"/>
+        </w:rPr>
+        <w:t xml:space="preserve"> PERO </w:t>
+      </w:r>
+      <w:r>
+        <w:rPr>
+          <w:b/>
+          <w:bCs/>
+          <w:color w:val="FF0000"/>
+          <w:lang w:val="es-CO"/>
+        </w:rPr>
+        <w:t>SIN RESTRINGIR POR COHH</w:t>
+      </w:r>
+      <w:r>
+        <w:rPr>
+          <w:color w:val="FF0000"/>
+          <w:lang w:val="es-CO"/>
+        </w:rPr>
+        <w:t xml:space="preserve">. Las bases guardadas en el folder de </w:t>
+      </w:r>
+      <w:proofErr w:type="spellStart"/>
+      <w:r>
+        <w:rPr>
+          <w:color w:val="FF0000"/>
+          <w:lang w:val="es-CO"/>
+        </w:rPr>
+        <w:t>prem</w:t>
+      </w:r>
+      <w:proofErr w:type="spellEnd"/>
+      <w:r>
+        <w:rPr>
+          <w:color w:val="FF0000"/>
+          <w:lang w:val="es-CO"/>
+        </w:rPr>
+        <w:t xml:space="preserve"> son </w:t>
+      </w:r>
+      <w:proofErr w:type="spellStart"/>
+      <w:r>
+        <w:rPr>
+          <w:color w:val="FF0000"/>
+          <w:lang w:val="es-CO"/>
+        </w:rPr>
+        <w:t>cohh</w:t>
+      </w:r>
+      <w:proofErr w:type="spellEnd"/>
+      <w:r>
+        <w:rPr>
+          <w:color w:val="FF0000"/>
+          <w:lang w:val="es-CO"/>
+        </w:rPr>
+        <w:t xml:space="preserve">==1, por eso el Gini en </w:t>
+      </w:r>
+      <w:proofErr w:type="spellStart"/>
+      <w:r>
+        <w:rPr>
+          <w:color w:val="FF0000"/>
+          <w:lang w:val="es-CO"/>
+        </w:rPr>
+        <w:t>povcalnet</w:t>
+      </w:r>
+      <w:proofErr w:type="spellEnd"/>
+      <w:r>
+        <w:rPr>
+          <w:color w:val="FF0000"/>
+          <w:lang w:val="es-CO"/>
+        </w:rPr>
+        <w:t xml:space="preserve"> no replica con esas</w:t>
+      </w:r>
+      <w:r>
+        <w:rPr>
+          <w:color w:val="FF0000"/>
+          <w:lang w:val="es-CO"/>
+        </w:rPr>
+        <w:t>.</w:t>
+      </w:r>
+    </w:p>
+    <w:p>
+      <w:pPr>
+        <w:pStyle w:val="NoSpacing"/>
+        <w:numPr>
+          <w:ilvl w:val="0"/>
+          <w:numId w:val="12"/>
+        </w:numPr>
+        <w:tabs>
+          <w:tab w:val="left" w:pos="450"/>
+        </w:tabs>
+        <w:rPr>
+          <w:color w:val="FF0000"/>
+          <w:lang w:val="es-CO"/>
+        </w:rPr>
+      </w:pPr>
+      <w:proofErr w:type="gramStart"/>
+      <w:r>
+        <w:rPr>
+          <w:color w:val="FF0000"/>
+          <w:lang w:val="es-CO"/>
+        </w:rPr>
+        <w:t xml:space="preserve">Alguna razón por la cual </w:t>
+      </w:r>
+      <w:r>
+        <w:rPr>
+          <w:color w:val="FF0000"/>
+          <w:lang w:val="es-CO"/>
+        </w:rPr>
+        <w:t>y</w:t>
+      </w:r>
+      <w:r>
+        <w:rPr>
+          <w:color w:val="FF0000"/>
+          <w:lang w:val="es-CO"/>
+        </w:rPr>
+        <w:t xml:space="preserve">2000 no está en </w:t>
+      </w:r>
+      <w:proofErr w:type="spellStart"/>
+      <w:r>
+        <w:rPr>
+          <w:color w:val="FF0000"/>
+          <w:lang w:val="es-CO"/>
+        </w:rPr>
+        <w:t>povcalnet</w:t>
+      </w:r>
+      <w:proofErr w:type="spellEnd"/>
+      <w:r>
+        <w:rPr>
+          <w:color w:val="FF0000"/>
+          <w:lang w:val="es-CO"/>
+        </w:rPr>
+        <w:t>?</w:t>
+      </w:r>
+      <w:proofErr w:type="gramEnd"/>
+      <w:r>
+        <w:rPr>
+          <w:color w:val="FF0000"/>
+          <w:lang w:val="es-CO"/>
+        </w:rPr>
+        <w:t xml:space="preserve"> El folder de </w:t>
+      </w:r>
+      <w:proofErr w:type="spellStart"/>
+      <w:r>
+        <w:rPr>
+          <w:color w:val="FF0000"/>
+          <w:lang w:val="es-CO"/>
+        </w:rPr>
+        <w:t>Kihoon</w:t>
+      </w:r>
+      <w:proofErr w:type="spellEnd"/>
+      <w:r>
+        <w:rPr>
+          <w:color w:val="FF0000"/>
+          <w:lang w:val="es-CO"/>
+        </w:rPr>
+        <w:t xml:space="preserve"> tiene esa base.</w:t>
+      </w:r>
+    </w:p>
+    <w:p>
+      <w:pPr>
+        <w:spacing w:after="0"/>
+        <w:rPr>
           <w:lang w:val="es-CO"/>
         </w:rPr>
       </w:pPr>
@@ -2490,10 +3635,40 @@
           <w:color w:val="000000" w:themeColor="text1"/>
           <w:lang w:val="es-CO"/>
         </w:rPr>
-        <w:t>ZAF 2008 -&gt; Todos los records indican que la encuesta es nacional, pero 100% de las obs son rurales.</w:t>
-      </w:r>
-      <w:bookmarkStart w:id="0" w:name="_GoBack"/>
-      <w:bookmarkEnd w:id="0"/>
+        <w:t xml:space="preserve">ZAF 2008 -&gt; Todos los </w:t>
+      </w:r>
+      <w:proofErr w:type="spellStart"/>
+      <w:r>
+        <w:rPr>
+          <w:color w:val="000000" w:themeColor="text1"/>
+          <w:lang w:val="es-CO"/>
+        </w:rPr>
+        <w:t>records</w:t>
+      </w:r>
+      <w:proofErr w:type="spellEnd"/>
+      <w:r>
+        <w:rPr>
+          <w:color w:val="000000" w:themeColor="text1"/>
+          <w:lang w:val="es-CO"/>
+        </w:rPr>
+        <w:t xml:space="preserve"> indican que la encuesta es nacional, pero 100% de las </w:t>
+      </w:r>
+      <w:proofErr w:type="spellStart"/>
+      <w:r>
+        <w:rPr>
+          <w:color w:val="000000" w:themeColor="text1"/>
+          <w:lang w:val="es-CO"/>
+        </w:rPr>
+        <w:t>obs</w:t>
+      </w:r>
+      <w:proofErr w:type="spellEnd"/>
+      <w:r>
+        <w:rPr>
+          <w:color w:val="000000" w:themeColor="text1"/>
+          <w:lang w:val="es-CO"/>
+        </w:rPr>
+        <w:t xml:space="preserve"> son rurales.</w:t>
+      </w:r>
     </w:p>
     <w:p>
       <w:pPr>
@@ -2539,9 +3714,172 @@
 </w:document>
 </file>
 
+<file path=word/endnotes.xml><?xml version="1.0" encoding="utf-8"?>
+<w:endnotes xmlns:wpc="http://schemas.microsoft.com/office/word/2010/wordprocessingCanvas" xmlns:cx="http://schemas.microsoft.com/office/drawing/2014/chartex" xmlns:cx1="http://schemas.microsoft.com/office/drawing/2015/9/8/chartex" xmlns:cx2="http://schemas.microsoft.com/office/drawing/2015/10/21/chartex" xmlns:cx3="http://schemas.microsoft.com/office/drawing/2016/5/9/chartex" xmlns:cx4="http://schemas.microsoft.com/office/drawing/2016/5/10/chartex" xmlns:cx5="http://schemas.microsoft.com/office/drawing/2016/5/11/chartex" xmlns:cx6="http://schemas.microsoft.com/office/drawing/2016/5/12/chartex" xmlns:cx7="http://schemas.microsoft.com/office/drawing/2016/5/13/chartex" xmlns:cx8="http://schemas.microsoft.com/office/drawing/2016/5/14/chartex" xmlns:mc="http://schemas.openxmlformats.org/markup-compatibility/2006" xmlns:aink="http://schemas.microsoft.com/office/drawing/2016/ink" xmlns:am3d="http://schemas.microsoft.com/office/drawing/2017/model3d" xmlns:o="urn:schemas-microsoft-com:office:office" xmlns:r="http://schemas.openxmlformats.org/officeDocument/2006/relationships" xmlns:m="http://schemas.openxmlformats.org/officeDocument/2006/math" xmlns:v="urn:schemas-microsoft-com:vml" xmlns:wp14="http://schemas.microsoft.com/office/word/2010/wordprocessingDrawing" xmlns:wp="http://schemas.openxmlformats.org/drawingml/2006/wordprocessingDrawing" xmlns:w10="urn:schemas-microsoft-com:office:word" xmlns:w="http://schemas.openxmlformats.org/wordprocessingml/2006/main" xmlns:w14="http://schemas.microsoft.com/office/word/2010/wordml" xmlns:w15="http://schemas.microsoft.com/office/word/2012/wordml" xmlns:w16cid="http://schemas.microsoft.com/office/word/2016/wordml/cid" xmlns:w16se="http://schemas.microsoft.com/office/word/2015/wordml/symex" xmlns:wpg="http://schemas.microsoft.com/office/word/2010/wordprocessingGroup" xmlns:wpi="http://schemas.microsoft.com/office/word/2010/wordprocessingInk" xmlns:wne="http://schemas.microsoft.com/office/word/2006/wordml" xmlns:wps="http://schemas.microsoft.com/office/word/2010/wordprocessingShape" mc:Ignorable="w14 w15 w16se w16cid wp14">
+  <w:endnote w:type="separator" w:id="-1">
+    <w:p>
+      <w:pPr>
+        <w:spacing w:after="0" w:line="240" w:lineRule="auto"/>
+      </w:pPr>
+      <w:r>
+        <w:separator/>
+      </w:r>
+    </w:p>
+  </w:endnote>
+  <w:endnote w:type="continuationSeparator" w:id="0">
+    <w:p>
+      <w:pPr>
+        <w:spacing w:after="0" w:line="240" w:lineRule="auto"/>
+      </w:pPr>
+      <w:r>
+        <w:continuationSeparator/>
+      </w:r>
+    </w:p>
+  </w:endnote>
+</w:endnotes>
+</file>
+
+<file path=word/footnotes.xml><?xml version="1.0" encoding="utf-8"?>
+<w:footnotes xmlns:wpc="http://schemas.microsoft.com/office/word/2010/wordprocessingCanvas" xmlns:cx="http://schemas.microsoft.com/office/drawing/2014/chartex" xmlns:cx1="http://schemas.microsoft.com/office/drawing/2015/9/8/chartex" xmlns:cx2="http://schemas.microsoft.com/office/drawing/2015/10/21/chartex" xmlns:cx3="http://schemas.microsoft.com/office/drawing/2016/5/9/chartex" xmlns:cx4="http://schemas.microsoft.com/office/drawing/2016/5/10/chartex" xmlns:cx5="http://schemas.microsoft.com/office/drawing/2016/5/11/chartex" xmlns:cx6="http://schemas.microsoft.com/office/drawing/2016/5/12/chartex" xmlns:cx7="http://schemas.microsoft.com/office/drawing/2016/5/13/chartex" xmlns:cx8="http://schemas.microsoft.com/office/drawing/2016/5/14/chartex" xmlns:mc="http://schemas.openxmlformats.org/markup-compatibility/2006" xmlns:aink="http://schemas.microsoft.com/office/drawing/2016/ink" xmlns:am3d="http://schemas.microsoft.com/office/drawing/2017/model3d" xmlns:o="urn:schemas-microsoft-com:office:office" xmlns:r="http://schemas.openxmlformats.org/officeDocument/2006/relationships" xmlns:m="http://schemas.openxmlformats.org/officeDocument/2006/math" xmlns:v="urn:schemas-microsoft-com:vml" xmlns:wp14="http://schemas.microsoft.com/office/word/2010/wordprocessingDrawing" xmlns:wp="http://schemas.openxmlformats.org/drawingml/2006/wordprocessingDrawing" xmlns:w10="urn:schemas-microsoft-com:office:word" xmlns:w="http://schemas.openxmlformats.org/wordprocessingml/2006/main" xmlns:w14="http://schemas.microsoft.com/office/word/2010/wordml" xmlns:w15="http://schemas.microsoft.com/office/word/2012/wordml" xmlns:w16cid="http://schemas.microsoft.com/office/word/2016/wordml/cid" xmlns:w16se="http://schemas.microsoft.com/office/word/2015/wordml/symex" xmlns:wpg="http://schemas.microsoft.com/office/word/2010/wordprocessingGroup" xmlns:wpi="http://schemas.microsoft.com/office/word/2010/wordprocessingInk" xmlns:wne="http://schemas.microsoft.com/office/word/2006/wordml" xmlns:wps="http://schemas.microsoft.com/office/word/2010/wordprocessingShape" mc:Ignorable="w14 w15 w16se w16cid wp14">
+  <w:footnote w:type="separator" w:id="-1">
+    <w:p>
+      <w:pPr>
+        <w:spacing w:after="0" w:line="240" w:lineRule="auto"/>
+      </w:pPr>
+      <w:r>
+        <w:separator/>
+      </w:r>
+    </w:p>
+  </w:footnote>
+  <w:footnote w:type="continuationSeparator" w:id="0">
+    <w:p>
+      <w:pPr>
+        <w:spacing w:after="0" w:line="240" w:lineRule="auto"/>
+      </w:pPr>
+      <w:r>
+        <w:continuationSeparator/>
+      </w:r>
+    </w:p>
+  </w:footnote>
+</w:footnotes>
+</file>
+
 <file path=word/numbering.xml><?xml version="1.0" encoding="utf-8"?>
 <w:numbering xmlns:wpc="http://schemas.microsoft.com/office/word/2010/wordprocessingCanvas" xmlns:cx="http://schemas.microsoft.com/office/drawing/2014/chartex" xmlns:cx1="http://schemas.microsoft.com/office/drawing/2015/9/8/chartex" xmlns:cx2="http://schemas.microsoft.com/office/drawing/2015/10/21/chartex" xmlns:cx3="http://schemas.microsoft.com/office/drawing/2016/5/9/chartex" xmlns:cx4="http://schemas.microsoft.com/office/drawing/2016/5/10/chartex" xmlns:cx5="http://schemas.microsoft.com/office/drawing/2016/5/11/chartex" xmlns:cx6="http://schemas.microsoft.com/office/drawing/2016/5/12/chartex" xmlns:cx7="http://schemas.microsoft.com/office/drawing/2016/5/13/chartex" xmlns:cx8="http://schemas.microsoft.com/office/drawing/2016/5/14/chartex" xmlns:mc="http://schemas.openxmlformats.org/markup-compatibility/2006" xmlns:aink="http://schemas.microsoft.com/office/drawing/2016/ink" xmlns:am3d="http://schemas.microsoft.com/office/drawing/2017/model3d" xmlns:o="urn:schemas-microsoft-com:office:office" xmlns:r="http://schemas.openxmlformats.org/officeDocument/2006/relationships" xmlns:m="http://schemas.openxmlformats.org/officeDocument/2006/math" xmlns:v="urn:schemas-microsoft-com:vml" xmlns:wp14="http://schemas.microsoft.com/office/word/2010/wordprocessingDrawing" xmlns:wp="http://schemas.openxmlformats.org/drawingml/2006/wordprocessingDrawing" xmlns:w10="urn:schemas-microsoft-com:office:word" xmlns:w="http://schemas.openxmlformats.org/wordprocessingml/2006/main" xmlns:w14="http://schemas.microsoft.com/office/word/2010/wordml" xmlns:w15="http://schemas.microsoft.com/office/word/2012/wordml" xmlns:w16cid="http://schemas.microsoft.com/office/word/2016/wordml/cid" xmlns:w16se="http://schemas.microsoft.com/office/word/2015/wordml/symex" xmlns:wpg="http://schemas.microsoft.com/office/word/2010/wordprocessingGroup" xmlns:wpi="http://schemas.microsoft.com/office/word/2010/wordprocessingInk" xmlns:wne="http://schemas.microsoft.com/office/word/2006/wordml" xmlns:wps="http://schemas.microsoft.com/office/word/2010/wordprocessingShape" mc:Ignorable="w14 w15 w16se w16cid wp14">
   <w:abstractNum w:abstractNumId="0" w15:restartNumberingAfterBreak="0">
+    <w:nsid w:val="067D1BC1"/>
+    <w:multiLevelType w:val="hybridMultilevel"/>
+    <w:tmpl w:val="25F21C0E"/>
+    <w:lvl w:ilvl="0" w:tplc="04090003">
+      <w:start w:val="1"/>
+      <w:numFmt w:val="bullet"/>
+      <w:lvlText w:val="o"/>
+      <w:lvlJc w:val="left"/>
+      <w:pPr>
+        <w:ind w:left="1080" w:hanging="360"/>
+      </w:pPr>
+      <w:rPr>
+        <w:rFonts w:ascii="Courier New" w:hAnsi="Courier New" w:cs="Courier New" w:hint="default"/>
+      </w:rPr>
+    </w:lvl>
+    <w:lvl w:ilvl="1" w:tplc="04090003" w:tentative="1">
+      <w:start w:val="1"/>
+      <w:numFmt w:val="bullet"/>
+      <w:lvlText w:val="o"/>
+      <w:lvlJc w:val="left"/>
+      <w:pPr>
+        <w:ind w:left="1800" w:hanging="360"/>
+      </w:pPr>
+      <w:rPr>
+        <w:rFonts w:ascii="Courier New" w:hAnsi="Courier New" w:cs="Courier New" w:hint="default"/>
+      </w:rPr>
+    </w:lvl>
+    <w:lvl w:ilvl="2" w:tplc="04090005" w:tentative="1">
+      <w:start w:val="1"/>
+      <w:numFmt w:val="bullet"/>
+      <w:lvlText w:val=""/>
+      <w:lvlJc w:val="left"/>
+      <w:pPr>
+        <w:ind w:left="2520" w:hanging="360"/>
+      </w:pPr>
+      <w:rPr>
+        <w:rFonts w:ascii="Wingdings" w:hAnsi="Wingdings" w:hint="default"/>
+      </w:rPr>
+    </w:lvl>
+    <w:lvl w:ilvl="3" w:tplc="04090001" w:tentative="1">
+      <w:start w:val="1"/>
+      <w:numFmt w:val="bullet"/>
+      <w:lvlText w:val=""/>
+      <w:lvlJc w:val="left"/>
+      <w:pPr>
+        <w:ind w:left="3240" w:hanging="360"/>
+      </w:pPr>
+      <w:rPr>
+        <w:rFonts w:ascii="Symbol" w:hAnsi="Symbol" w:hint="default"/>
+      </w:rPr>
+    </w:lvl>
+    <w:lvl w:ilvl="4" w:tplc="04090003" w:tentative="1">
+      <w:start w:val="1"/>
+      <w:numFmt w:val="bullet"/>
+      <w:lvlText w:val="o"/>
+      <w:lvlJc w:val="left"/>
+      <w:pPr>
+        <w:ind w:left="3960" w:hanging="360"/>
+      </w:pPr>
+      <w:rPr>
+        <w:rFonts w:ascii="Courier New" w:hAnsi="Courier New" w:cs="Courier New" w:hint="default"/>
+      </w:rPr>
+    </w:lvl>
+    <w:lvl w:ilvl="5" w:tplc="04090005" w:tentative="1">
+      <w:start w:val="1"/>
+      <w:numFmt w:val="bullet"/>
+      <w:lvlText w:val=""/>
+      <w:lvlJc w:val="left"/>
+      <w:pPr>
+        <w:ind w:left="4680" w:hanging="360"/>
+      </w:pPr>
+      <w:rPr>
+        <w:rFonts w:ascii="Wingdings" w:hAnsi="Wingdings" w:hint="default"/>
+      </w:rPr>
+    </w:lvl>
+    <w:lvl w:ilvl="6" w:tplc="04090001" w:tentative="1">
+      <w:start w:val="1"/>
+      <w:numFmt w:val="bullet"/>
+      <w:lvlText w:val=""/>
+      <w:lvlJc w:val="left"/>
+      <w:pPr>
+        <w:ind w:left="5400" w:hanging="360"/>
+      </w:pPr>
+      <w:rPr>
+        <w:rFonts w:ascii="Symbol" w:hAnsi="Symbol" w:hint="default"/>
+      </w:rPr>
+    </w:lvl>
+    <w:lvl w:ilvl="7" w:tplc="04090003" w:tentative="1">
+      <w:start w:val="1"/>
+      <w:numFmt w:val="bullet"/>
+      <w:lvlText w:val="o"/>
+      <w:lvlJc w:val="left"/>
+      <w:pPr>
+        <w:ind w:left="6120" w:hanging="360"/>
+      </w:pPr>
+      <w:rPr>
+        <w:rFonts w:ascii="Courier New" w:hAnsi="Courier New" w:cs="Courier New" w:hint="default"/>
+      </w:rPr>
+    </w:lvl>
+    <w:lvl w:ilvl="8" w:tplc="04090005" w:tentative="1">
+      <w:start w:val="1"/>
+      <w:numFmt w:val="bullet"/>
+      <w:lvlText w:val=""/>
+      <w:lvlJc w:val="left"/>
+      <w:pPr>
+        <w:ind w:left="6840" w:hanging="360"/>
+      </w:pPr>
+      <w:rPr>
+        <w:rFonts w:ascii="Wingdings" w:hAnsi="Wingdings" w:hint="default"/>
+      </w:rPr>
+    </w:lvl>
+  </w:abstractNum>
+  <w:abstractNum w:abstractNumId="1" w15:restartNumberingAfterBreak="0">
     <w:nsid w:val="10CB7B7E"/>
     <w:multiLevelType w:val="hybridMultilevel"/>
     <w:tmpl w:val="D25231B4"/>
@@ -2654,7 +3992,7 @@
       </w:rPr>
     </w:lvl>
   </w:abstractNum>
-  <w:abstractNum w:abstractNumId="1" w15:restartNumberingAfterBreak="0">
+  <w:abstractNum w:abstractNumId="2" w15:restartNumberingAfterBreak="0">
     <w:nsid w:val="16A56537"/>
     <w:multiLevelType w:val="hybridMultilevel"/>
     <w:tmpl w:val="EFB47E5E"/>
@@ -2767,7 +4105,7 @@
       </w:rPr>
     </w:lvl>
   </w:abstractNum>
-  <w:abstractNum w:abstractNumId="2" w15:restartNumberingAfterBreak="0">
+  <w:abstractNum w:abstractNumId="3" w15:restartNumberingAfterBreak="0">
     <w:nsid w:val="1B276405"/>
     <w:multiLevelType w:val="hybridMultilevel"/>
     <w:tmpl w:val="4B849160"/>
@@ -2880,7 +4218,7 @@
       </w:rPr>
     </w:lvl>
   </w:abstractNum>
-  <w:abstractNum w:abstractNumId="3" w15:restartNumberingAfterBreak="0">
+  <w:abstractNum w:abstractNumId="4" w15:restartNumberingAfterBreak="0">
     <w:nsid w:val="1EFE2484"/>
     <w:multiLevelType w:val="hybridMultilevel"/>
     <w:tmpl w:val="A7422D2E"/>
@@ -2993,7 +4331,7 @@
       </w:rPr>
     </w:lvl>
   </w:abstractNum>
-  <w:abstractNum w:abstractNumId="4" w15:restartNumberingAfterBreak="0">
+  <w:abstractNum w:abstractNumId="5" w15:restartNumberingAfterBreak="0">
     <w:nsid w:val="24A34212"/>
     <w:multiLevelType w:val="hybridMultilevel"/>
     <w:tmpl w:val="1318FB9C"/>
@@ -3106,7 +4444,7 @@
       </w:rPr>
     </w:lvl>
   </w:abstractNum>
-  <w:abstractNum w:abstractNumId="5" w15:restartNumberingAfterBreak="0">
+  <w:abstractNum w:abstractNumId="6" w15:restartNumberingAfterBreak="0">
     <w:nsid w:val="3C7A5622"/>
     <w:multiLevelType w:val="hybridMultilevel"/>
     <w:tmpl w:val="22B86F8C"/>
@@ -3219,7 +4557,7 @@
       </w:rPr>
     </w:lvl>
   </w:abstractNum>
-  <w:abstractNum w:abstractNumId="6" w15:restartNumberingAfterBreak="0">
+  <w:abstractNum w:abstractNumId="7" w15:restartNumberingAfterBreak="0">
     <w:nsid w:val="3EE0628A"/>
     <w:multiLevelType w:val="hybridMultilevel"/>
     <w:tmpl w:val="A36E5168"/>
@@ -3332,7 +4670,7 @@
       </w:rPr>
     </w:lvl>
   </w:abstractNum>
-  <w:abstractNum w:abstractNumId="7" w15:restartNumberingAfterBreak="0">
+  <w:abstractNum w:abstractNumId="8" w15:restartNumberingAfterBreak="0">
     <w:nsid w:val="432E037A"/>
     <w:multiLevelType w:val="hybridMultilevel"/>
     <w:tmpl w:val="A858E6EC"/>
@@ -3445,7 +4783,7 @@
       </w:rPr>
     </w:lvl>
   </w:abstractNum>
-  <w:abstractNum w:abstractNumId="8" w15:restartNumberingAfterBreak="0">
+  <w:abstractNum w:abstractNumId="9" w15:restartNumberingAfterBreak="0">
     <w:nsid w:val="51CA66A5"/>
     <w:multiLevelType w:val="hybridMultilevel"/>
     <w:tmpl w:val="03C8778A"/>
@@ -3558,10 +4896,10 @@
       </w:rPr>
     </w:lvl>
   </w:abstractNum>
-  <w:abstractNum w:abstractNumId="9" w15:restartNumberingAfterBreak="0">
+  <w:abstractNum w:abstractNumId="10" w15:restartNumberingAfterBreak="0">
     <w:nsid w:val="535F1FA1"/>
     <w:multiLevelType w:val="hybridMultilevel"/>
-    <w:tmpl w:val="ACE45526"/>
+    <w:tmpl w:val="9C18B5C2"/>
     <w:lvl w:ilvl="0" w:tplc="04090001">
       <w:start w:val="1"/>
       <w:numFmt w:val="bullet"/>
@@ -3671,7 +5009,7 @@
       </w:rPr>
     </w:lvl>
   </w:abstractNum>
-  <w:abstractNum w:abstractNumId="10" w15:restartNumberingAfterBreak="0">
+  <w:abstractNum w:abstractNumId="11" w15:restartNumberingAfterBreak="0">
     <w:nsid w:val="67416A28"/>
     <w:multiLevelType w:val="hybridMultilevel"/>
     <w:tmpl w:val="BDEA597E"/>
@@ -3785,37 +5123,40 @@
     </w:lvl>
   </w:abstractNum>
   <w:num w:numId="1">
+    <w:abstractNumId w:val="2"/>
+  </w:num>
+  <w:num w:numId="2">
+    <w:abstractNumId w:val="3"/>
+  </w:num>
+  <w:num w:numId="3">
+    <w:abstractNumId w:val="4"/>
+  </w:num>
+  <w:num w:numId="4">
     <w:abstractNumId w:val="1"/>
   </w:num>
-  <w:num w:numId="2">
-    <w:abstractNumId w:val="2"/>
+  <w:num w:numId="5">
+    <w:abstractNumId w:val="8"/>
   </w:num>
-  <w:num w:numId="3">
-    <w:abstractNumId w:val="3"/>
+  <w:num w:numId="6">
+    <w:abstractNumId w:val="9"/>
   </w:num>
-  <w:num w:numId="4">
-    <w:abstractNumId w:val="0"/>
-  </w:num>
-  <w:num w:numId="5">
+  <w:num w:numId="7">
     <w:abstractNumId w:val="7"/>
   </w:num>
-  <w:num w:numId="6">
-    <w:abstractNumId w:val="8"/>
+  <w:num w:numId="8">
+    <w:abstractNumId w:val="11"/>
   </w:num>
-  <w:num w:numId="7">
+  <w:num w:numId="9">
+    <w:abstractNumId w:val="5"/>
+  </w:num>
+  <w:num w:numId="10">
     <w:abstractNumId w:val="6"/>
   </w:num>
-  <w:num w:numId="8">
+  <w:num w:numId="11">
     <w:abstractNumId w:val="10"/>
   </w:num>
-  <w:num w:numId="9">
-    <w:abstractNumId w:val="4"/>
-  </w:num>
-  <w:num w:numId="10">
-    <w:abstractNumId w:val="5"/>
-  </w:num>
-  <w:num w:numId="11">
-    <w:abstractNumId w:val="9"/>
+  <w:num w:numId="12">
+    <w:abstractNumId w:val="0"/>
   </w:num>
 </w:numbering>
 </file>

</xml_diff>

<commit_message>
Updates on means check & conversion factors
</commit_message>
<xml_diff>
--- a/Problemas con Historical Data.docx
+++ b/Problemas con Historical Data.docx
@@ -1558,7 +1558,7 @@
       </w:r>
       <w:r>
         <w:rPr>
-          <w:color w:val="538135" w:themeColor="accent6" w:themeShade="BF"/>
+          <w:color w:val="00B050"/>
           <w:lang w:val="es-CO"/>
         </w:rPr>
         <w:t xml:space="preserve">R// </w:t>
@@ -1566,7 +1566,7 @@
       <w:proofErr w:type="spellStart"/>
       <w:r>
         <w:rPr>
-          <w:color w:val="538135" w:themeColor="accent6" w:themeShade="BF"/>
+          <w:color w:val="00B050"/>
           <w:lang w:val="es-CO"/>
         </w:rPr>
         <w:t>its</w:t>
@@ -1574,7 +1574,7 @@
       <w:proofErr w:type="spellEnd"/>
       <w:r>
         <w:rPr>
-          <w:color w:val="538135" w:themeColor="accent6" w:themeShade="BF"/>
+          <w:color w:val="00B050"/>
           <w:lang w:val="es-CO"/>
         </w:rPr>
         <w:t xml:space="preserve"> ok. La distribución NAL es otra y se crea a parte</w:t>
@@ -1654,7 +1654,7 @@
       </w:r>
       <w:r>
         <w:rPr>
-          <w:color w:val="538135" w:themeColor="accent6" w:themeShade="BF"/>
+          <w:color w:val="00B050"/>
           <w:lang w:val="es-CO"/>
         </w:rPr>
         <w:t xml:space="preserve">R// 1 solo </w:t>
@@ -1662,7 +1662,7 @@
       <w:proofErr w:type="spellStart"/>
       <w:r>
         <w:rPr>
-          <w:color w:val="538135" w:themeColor="accent6" w:themeShade="BF"/>
+          <w:color w:val="00B050"/>
           <w:lang w:val="es-CO"/>
         </w:rPr>
         <w:t>dta</w:t>
@@ -1670,7 +1670,7 @@
       <w:proofErr w:type="spellEnd"/>
       <w:r>
         <w:rPr>
-          <w:color w:val="538135" w:themeColor="accent6" w:themeShade="BF"/>
+          <w:color w:val="00B050"/>
           <w:lang w:val="es-CO"/>
         </w:rPr>
         <w:t>.</w:t>
@@ -1745,9 +1745,6 @@
           <w:tab w:val="left" w:pos="450"/>
         </w:tabs>
         <w:ind w:left="720" w:hanging="270"/>
-        <w:rPr>
-          <w:lang w:val="es-CO"/>
-        </w:rPr>
       </w:pPr>
       <w:r>
         <w:rPr>
@@ -1770,6 +1767,50 @@
           <w:lang w:val="es-CO"/>
         </w:rPr>
         <w:t xml:space="preserve"> pero el Gini no replica</w:t>
+      </w:r>
+      <w:r>
+        <w:rPr>
+          <w:lang w:val="es-CO"/>
+        </w:rPr>
+        <w:t xml:space="preserve">. </w:t>
+      </w:r>
+      <w:r>
+        <w:rPr>
+          <w:color w:val="00B050"/>
+        </w:rPr>
+        <w:t>R//</w:t>
+      </w:r>
+      <w:r>
+        <w:rPr>
+          <w:color w:val="00B050"/>
+        </w:rPr>
+        <w:t xml:space="preserve">All good. </w:t>
+      </w:r>
+      <w:r>
+        <w:rPr>
+          <w:color w:val="00B050"/>
+        </w:rPr>
+        <w:t xml:space="preserve">Found in </w:t>
+      </w:r>
+      <w:proofErr w:type="spellStart"/>
+      <w:r>
+        <w:rPr>
+          <w:color w:val="00B050"/>
+        </w:rPr>
+        <w:t>Kihoon’s</w:t>
+      </w:r>
+      <w:proofErr w:type="spellEnd"/>
+      <w:r>
+        <w:rPr>
+          <w:color w:val="00B050"/>
+        </w:rPr>
+        <w:t xml:space="preserve"> f</w:t>
+      </w:r>
+      <w:r>
+        <w:rPr>
+          <w:color w:val="00B050"/>
+        </w:rPr>
+        <w:t>older.</w:t>
       </w:r>
     </w:p>
     <w:p>
@@ -1989,16 +2030,13 @@
       <w:pPr>
         <w:pStyle w:val="NoSpacing"/>
         <w:numPr>
-          <w:ilvl w:val="1"/>
-          <w:numId w:val="5"/>
+          <w:ilvl w:val="0"/>
+          <w:numId w:val="8"/>
         </w:numPr>
         <w:tabs>
           <w:tab w:val="left" w:pos="450"/>
         </w:tabs>
         <w:ind w:left="450" w:hanging="450"/>
-        <w:rPr>
-          <w:lang w:val="es-CO"/>
-        </w:rPr>
       </w:pPr>
       <w:r>
         <w:rPr>
@@ -2033,6 +2071,50 @@
           <w:lang w:val="es-CO"/>
         </w:rPr>
         <w:t xml:space="preserve"> no replica el Gini.</w:t>
+      </w:r>
+      <w:r>
+        <w:rPr>
+          <w:lang w:val="es-CO"/>
+        </w:rPr>
+        <w:t xml:space="preserve"> </w:t>
+      </w:r>
+      <w:r>
+        <w:rPr>
+          <w:color w:val="00B050"/>
+        </w:rPr>
+        <w:t>R//</w:t>
+      </w:r>
+      <w:r>
+        <w:rPr>
+          <w:color w:val="00B050"/>
+        </w:rPr>
+        <w:t xml:space="preserve">All good. </w:t>
+      </w:r>
+      <w:r>
+        <w:rPr>
+          <w:color w:val="00B050"/>
+        </w:rPr>
+        <w:t xml:space="preserve">Found in </w:t>
+      </w:r>
+      <w:proofErr w:type="spellStart"/>
+      <w:r>
+        <w:rPr>
+          <w:color w:val="00B050"/>
+        </w:rPr>
+        <w:t>Kihoon’s</w:t>
+      </w:r>
+      <w:proofErr w:type="spellEnd"/>
+      <w:r>
+        <w:rPr>
+          <w:color w:val="00B050"/>
+        </w:rPr>
+        <w:t xml:space="preserve"> f</w:t>
+      </w:r>
+      <w:r>
+        <w:rPr>
+          <w:color w:val="00B050"/>
+        </w:rPr>
+        <w:t>older.</w:t>
       </w:r>
     </w:p>
     <w:p>
@@ -2051,16 +2133,13 @@
       <w:pPr>
         <w:pStyle w:val="NoSpacing"/>
         <w:numPr>
-          <w:ilvl w:val="1"/>
-          <w:numId w:val="5"/>
+          <w:ilvl w:val="0"/>
+          <w:numId w:val="8"/>
         </w:numPr>
         <w:tabs>
           <w:tab w:val="left" w:pos="450"/>
         </w:tabs>
         <w:ind w:left="450" w:hanging="450"/>
-        <w:rPr>
-          <w:lang w:val="es-CO"/>
-        </w:rPr>
       </w:pPr>
       <w:r>
         <w:rPr>
@@ -2101,6 +2180,50 @@
           <w:lang w:val="es-CO"/>
         </w:rPr>
         <w:t xml:space="preserve"> no replica el Gini.</w:t>
+      </w:r>
+      <w:r>
+        <w:rPr>
+          <w:lang w:val="es-CO"/>
+        </w:rPr>
+        <w:t xml:space="preserve"> </w:t>
+      </w:r>
+      <w:r>
+        <w:rPr>
+          <w:color w:val="00B050"/>
+        </w:rPr>
+        <w:t>R//</w:t>
+      </w:r>
+      <w:r>
+        <w:rPr>
+          <w:color w:val="00B050"/>
+        </w:rPr>
+        <w:t xml:space="preserve">All good. </w:t>
+      </w:r>
+      <w:r>
+        <w:rPr>
+          <w:color w:val="00B050"/>
+        </w:rPr>
+        <w:t xml:space="preserve">Found in </w:t>
+      </w:r>
+      <w:proofErr w:type="spellStart"/>
+      <w:r>
+        <w:rPr>
+          <w:color w:val="00B050"/>
+        </w:rPr>
+        <w:t>Kihoon’s</w:t>
+      </w:r>
+      <w:proofErr w:type="spellEnd"/>
+      <w:r>
+        <w:rPr>
+          <w:color w:val="00B050"/>
+        </w:rPr>
+        <w:t xml:space="preserve"> f</w:t>
+      </w:r>
+      <w:r>
+        <w:rPr>
+          <w:color w:val="00B050"/>
+        </w:rPr>
+        <w:t>older.</w:t>
       </w:r>
     </w:p>
     <w:p>
@@ -2125,14 +2248,28 @@
           <w:tab w:val="left" w:pos="450"/>
         </w:tabs>
         <w:rPr>
-          <w:lang w:val="es-CO"/>
-        </w:rPr>
-      </w:pPr>
-      <w:r>
-        <w:rPr>
-          <w:lang w:val="es-CO"/>
+          <w:color w:val="00B050"/>
+          <w:lang w:val="pt-BR"/>
+        </w:rPr>
+      </w:pPr>
+      <w:r>
+        <w:rPr>
+          <w:lang w:val="pt-BR"/>
         </w:rPr>
         <w:t>RENOMBRAR DOFILES -&gt; A (ALB) - L (LAO)</w:t>
+      </w:r>
+      <w:r>
+        <w:rPr>
+          <w:lang w:val="pt-BR"/>
+        </w:rPr>
+        <w:t xml:space="preserve">. </w:t>
+      </w:r>
+      <w:r>
+        <w:rPr>
+          <w:color w:val="00B050"/>
+          <w:lang w:val="pt-BR"/>
+        </w:rPr>
+        <w:t>R// Done</w:t>
       </w:r>
     </w:p>
     <w:p>
@@ -2142,7 +2279,7 @@
           <w:tab w:val="left" w:pos="450"/>
         </w:tabs>
         <w:rPr>
-          <w:lang w:val="es-CO"/>
+          <w:lang w:val="pt-BR"/>
         </w:rPr>
       </w:pPr>
     </w:p>
@@ -2223,7 +2360,11 @@
     </w:p>
     <w:p>
       <w:pPr>
-        <w:pStyle w:val="ListParagraph"/>
+        <w:pStyle w:val="NoSpacing"/>
+        <w:tabs>
+          <w:tab w:val="left" w:pos="450"/>
+        </w:tabs>
+        <w:ind w:left="360"/>
         <w:rPr>
           <w:lang w:val="es-CO"/>
         </w:rPr>
@@ -2369,6 +2510,59 @@
     <w:p>
       <w:pPr>
         <w:pStyle w:val="NoSpacing"/>
+        <w:tabs>
+          <w:tab w:val="left" w:pos="450"/>
+        </w:tabs>
+        <w:ind w:left="1080"/>
+        <w:rPr>
+          <w:color w:val="00B050"/>
+          <w:lang w:val="es-CO"/>
+        </w:rPr>
+      </w:pPr>
+      <w:r>
+        <w:rPr>
+          <w:color w:val="00B050"/>
+          <w:lang w:val="es-CO"/>
+        </w:rPr>
+        <w:t xml:space="preserve">R// se guardó la última versión de MEX 84 bajada del NSO como v02. </w:t>
+      </w:r>
+    </w:p>
+    <w:p>
+      <w:pPr>
+        <w:pStyle w:val="NoSpacing"/>
+        <w:tabs>
+          <w:tab w:val="left" w:pos="450"/>
+        </w:tabs>
+        <w:ind w:left="360"/>
+        <w:rPr>
+          <w:lang w:val="es-CO"/>
+        </w:rPr>
+      </w:pPr>
+    </w:p>
+    <w:p>
+      <w:pPr>
+        <w:pStyle w:val="NoSpacing"/>
+        <w:numPr>
+          <w:ilvl w:val="0"/>
+          <w:numId w:val="9"/>
+        </w:numPr>
+        <w:tabs>
+          <w:tab w:val="left" w:pos="450"/>
+        </w:tabs>
+        <w:rPr>
+          <w:lang w:val="es-CO"/>
+        </w:rPr>
+      </w:pPr>
+      <w:r>
+        <w:rPr>
+          <w:lang w:val="es-CO"/>
+        </w:rPr>
+        <w:t>MKD</w:t>
+      </w:r>
+    </w:p>
+    <w:p>
+      <w:pPr>
+        <w:pStyle w:val="NoSpacing"/>
         <w:numPr>
           <w:ilvl w:val="1"/>
           <w:numId w:val="9"/>
@@ -2380,61 +2574,7 @@
           <w:lang w:val="es-CO"/>
         </w:rPr>
       </w:pPr>
-      <w:r>
-        <w:rPr>
-          <w:color w:val="538135" w:themeColor="accent6" w:themeShade="BF"/>
-          <w:lang w:val="es-CO"/>
-        </w:rPr>
-        <w:t xml:space="preserve">R// se guardó la última versión de MEX 84 bajada del NSO como v02. </w:t>
-      </w:r>
-    </w:p>
-    <w:p>
-      <w:pPr>
-        <w:pStyle w:val="NoSpacing"/>
-        <w:tabs>
-          <w:tab w:val="left" w:pos="450"/>
-        </w:tabs>
-        <w:ind w:left="360"/>
-        <w:rPr>
-          <w:lang w:val="es-CO"/>
-        </w:rPr>
-      </w:pPr>
-    </w:p>
-    <w:p>
-      <w:pPr>
-        <w:pStyle w:val="NoSpacing"/>
-        <w:numPr>
-          <w:ilvl w:val="0"/>
-          <w:numId w:val="9"/>
-        </w:numPr>
-        <w:tabs>
-          <w:tab w:val="left" w:pos="450"/>
-        </w:tabs>
-        <w:rPr>
-          <w:lang w:val="es-CO"/>
-        </w:rPr>
-      </w:pPr>
-      <w:r>
-        <w:rPr>
-          <w:lang w:val="es-CO"/>
-        </w:rPr>
-        <w:t>MKD</w:t>
-      </w:r>
-    </w:p>
-    <w:p>
-      <w:pPr>
-        <w:pStyle w:val="NoSpacing"/>
-        <w:numPr>
-          <w:ilvl w:val="1"/>
-          <w:numId w:val="9"/>
-        </w:numPr>
-        <w:tabs>
-          <w:tab w:val="left" w:pos="450"/>
-        </w:tabs>
-        <w:rPr>
-          <w:lang w:val="es-CO"/>
-        </w:rPr>
-      </w:pPr>
+      <w:bookmarkStart w:id="0" w:name="_GoBack"/>
       <w:r>
         <w:rPr>
           <w:lang w:val="es-CO"/>
@@ -2470,6 +2610,7 @@
         <w:t>, pero no hay folder para este año en Vintage.</w:t>
       </w:r>
     </w:p>
+    <w:bookmarkEnd w:id="0"/>
     <w:p>
       <w:pPr>
         <w:pStyle w:val="NoSpacing"/>
@@ -3240,7 +3381,6 @@
           <w:color w:val="000000" w:themeColor="text1"/>
           <w:lang w:val="es-CO"/>
         </w:rPr>
-        <w:lastRenderedPageBreak/>
         <w:t xml:space="preserve">SCY 1999:  Registros indican que la cobertura es nacional, pero 100% de las observaciones en </w:t>
       </w:r>
       <w:proofErr w:type="spellStart"/>
@@ -3272,8 +3412,6 @@
           <w:lang w:val="es-CO"/>
         </w:rPr>
       </w:pPr>
-      <w:bookmarkStart w:id="0" w:name="_GoBack"/>
-      <w:bookmarkEnd w:id="0"/>
     </w:p>
     <w:p>
       <w:pPr>
@@ -5012,17 +5150,17 @@
   <w:abstractNum w:abstractNumId="11" w15:restartNumberingAfterBreak="0">
     <w:nsid w:val="67416A28"/>
     <w:multiLevelType w:val="hybridMultilevel"/>
-    <w:tmpl w:val="BDEA597E"/>
-    <w:lvl w:ilvl="0" w:tplc="04090003">
-      <w:start w:val="1"/>
-      <w:numFmt w:val="bullet"/>
-      <w:lvlText w:val="o"/>
+    <w:tmpl w:val="B8BC7D42"/>
+    <w:lvl w:ilvl="0" w:tplc="04090001">
+      <w:start w:val="1"/>
+      <w:numFmt w:val="bullet"/>
+      <w:lvlText w:val=""/>
       <w:lvlJc w:val="left"/>
       <w:pPr>
         <w:ind w:left="1170" w:hanging="360"/>
       </w:pPr>
       <w:rPr>
-        <w:rFonts w:ascii="Courier New" w:hAnsi="Courier New" w:cs="Courier New" w:hint="default"/>
+        <w:rFonts w:ascii="Symbol" w:hAnsi="Symbol" w:hint="default"/>
       </w:rPr>
     </w:lvl>
     <w:lvl w:ilvl="1" w:tplc="04090003" w:tentative="1">

</xml_diff>